<commit_message>
✨ feat: Parser Finished
</commit_message>
<xml_diff>
--- a/Parser/doc/report.docx
+++ b/Parser/doc/report.docx
@@ -4,7 +4,134 @@
   <w:body>
     <w:p>
       <w:pPr>
-        <w:pStyle w:val="a4"/>
+        <w:pStyle w:val="1"/>
+      </w:pPr>
+      <w:r>
+        <w:rPr>
+          <w:rFonts w:hint="eastAsia"/>
+        </w:rPr>
+        <w:t>词法分析程序设计报告</w:t>
+      </w:r>
+    </w:p>
+    <w:p>
+      <w:pPr>
+        <w:pStyle w:val="2"/>
+      </w:pPr>
+      <w:r>
+        <w:rPr>
+          <w:rFonts w:hint="eastAsia"/>
+        </w:rPr>
+        <w:t>需求分析</w:t>
+      </w:r>
+    </w:p>
+    <w:p>
+      <w:r>
+        <w:rPr>
+          <w:rFonts w:hint="eastAsia"/>
+        </w:rPr>
+        <w:t>开发环境</w:t>
+      </w:r>
+      <w:r>
+        <w:rPr>
+          <w:rFonts w:hint="eastAsia"/>
+        </w:rPr>
+        <w:t>：</w:t>
+      </w:r>
+      <w:r>
+        <w:rPr>
+          <w:rFonts w:hint="eastAsia"/>
+        </w:rPr>
+        <w:t>Windows</w:t>
+      </w:r>
+      <w:r>
+        <w:t xml:space="preserve">10 </w:t>
+      </w:r>
+      <w:r>
+        <w:t>&amp;</w:t>
+      </w:r>
+      <w:r>
+        <w:t xml:space="preserve"> </w:t>
+      </w:r>
+      <w:r>
+        <w:rPr>
+          <w:rFonts w:hint="eastAsia"/>
+        </w:rPr>
+        <w:t>WSL (</w:t>
+      </w:r>
+      <w:r>
+        <w:t>Ubuntu 20.04.1 LTS</w:t>
+      </w:r>
+      <w:r>
+        <w:rPr>
+          <w:rFonts w:hint="eastAsia"/>
+        </w:rPr>
+        <w:t>)</w:t>
+      </w:r>
+      <w:r>
+        <w:t xml:space="preserve"> &amp; </w:t>
+      </w:r>
+      <w:proofErr w:type="spellStart"/>
+      <w:r>
+        <w:rPr>
+          <w:rFonts w:hint="eastAsia"/>
+        </w:rPr>
+        <w:t>VSCode</w:t>
+      </w:r>
+      <w:proofErr w:type="spellEnd"/>
+      <w:r>
+        <w:t xml:space="preserve"> </w:t>
+      </w:r>
+      <w:r>
+        <w:t>&amp;</w:t>
+      </w:r>
+      <w:r>
+        <w:t xml:space="preserve"> </w:t>
+      </w:r>
+      <w:r>
+        <w:rPr>
+          <w:rFonts w:hint="eastAsia"/>
+        </w:rPr>
+        <w:t>Re</w:t>
+      </w:r>
+      <w:r>
+        <w:t>mote – WSL</w:t>
+      </w:r>
+      <w:r>
+        <w:t xml:space="preserve"> &amp; </w:t>
+      </w:r>
+      <w:r>
+        <w:t>g++ (Ubuntu 9.3.0-10ubuntu2) 9.3.0</w:t>
+      </w:r>
+    </w:p>
+    <w:p>
+      <w:r>
+        <w:rPr>
+          <w:rFonts w:hint="eastAsia"/>
+        </w:rPr>
+        <w:t>功能</w:t>
+      </w:r>
+      <w:r>
+        <w:rPr>
+          <w:rFonts w:hint="eastAsia"/>
+        </w:rPr>
+        <w:t>需求</w:t>
+      </w:r>
+      <w:r>
+        <w:rPr>
+          <w:rFonts w:hint="eastAsia"/>
+        </w:rPr>
+        <w:t>：设计</w:t>
+      </w:r>
+      <w:r>
+        <w:rPr>
+          <w:rFonts w:hint="eastAsia"/>
+        </w:rPr>
+        <w:t>语法分析程序</w:t>
+      </w:r>
+    </w:p>
+    <w:p>
+      <w:pPr>
+        <w:pStyle w:val="a5"/>
         <w:numPr>
           <w:ilvl w:val="0"/>
           <w:numId w:val="2"/>
@@ -15,15 +142,21 @@
         <w:rPr>
           <w:rFonts w:hint="eastAsia"/>
         </w:rPr>
-        <w:t>E</w:t>
-      </w:r>
-      <w:r>
-        <w:t>’-&gt;E</w:t>
-      </w:r>
-    </w:p>
-    <w:p>
-      <w:pPr>
-        <w:pStyle w:val="a4"/>
+        <w:t>由LL</w:t>
+      </w:r>
+      <w:r>
+        <w:t>1</w:t>
+      </w:r>
+      <w:r>
+        <w:rPr>
+          <w:rFonts w:hint="eastAsia"/>
+        </w:rPr>
+        <w:t>文法自动构造预测分析表</w:t>
+      </w:r>
+    </w:p>
+    <w:p>
+      <w:pPr>
+        <w:pStyle w:val="a5"/>
         <w:numPr>
           <w:ilvl w:val="0"/>
           <w:numId w:val="2"/>
@@ -34,37 +167,54 @@
         <w:rPr>
           <w:rFonts w:hint="eastAsia"/>
         </w:rPr>
-        <w:t>E</w:t>
-      </w:r>
-      <w:r>
-        <w:t>-&gt;E+T</w:t>
-      </w:r>
-    </w:p>
-    <w:p>
-      <w:pPr>
-        <w:pStyle w:val="a4"/>
+        <w:t>通过LL</w:t>
+      </w:r>
+      <w:r>
+        <w:t>1</w:t>
+      </w:r>
+      <w:r>
+        <w:rPr>
+          <w:rFonts w:hint="eastAsia"/>
+        </w:rPr>
+        <w:t>预测分析表解析句子</w:t>
+      </w:r>
+    </w:p>
+    <w:p>
+      <w:pPr>
+        <w:pStyle w:val="a5"/>
         <w:numPr>
           <w:ilvl w:val="0"/>
           <w:numId w:val="2"/>
         </w:numPr>
         <w:ind w:firstLineChars="0"/>
-      </w:pPr>
-      <w:r>
-        <w:rPr>
-          <w:rFonts w:hint="eastAsia"/>
-        </w:rPr>
-        <w:t>E</w:t>
-      </w:r>
-      <w:r>
-        <w:t>-&gt;E-T</w:t>
-      </w:r>
-    </w:p>
-    <w:p>
-      <w:pPr>
-        <w:pStyle w:val="a4"/>
+        <w:rPr>
+          <w:rFonts w:hint="eastAsia"/>
+        </w:rPr>
+      </w:pPr>
+      <w:r>
+        <w:rPr>
+          <w:rFonts w:hint="eastAsia"/>
+        </w:rPr>
+        <w:t>通过给定的LR分析表解析句子</w:t>
+      </w:r>
+    </w:p>
+    <w:p>
+      <w:pPr>
+        <w:pStyle w:val="2"/>
+      </w:pPr>
+      <w:r>
+        <w:rPr>
+          <w:rFonts w:hint="eastAsia"/>
+        </w:rPr>
+        <w:t>总体设计</w:t>
+      </w:r>
+    </w:p>
+    <w:p>
+      <w:pPr>
+        <w:pStyle w:val="a5"/>
         <w:numPr>
           <w:ilvl w:val="0"/>
-          <w:numId w:val="2"/>
+          <w:numId w:val="3"/>
         </w:numPr>
         <w:ind w:firstLineChars="0"/>
       </w:pPr>
@@ -72,18 +222,227 @@
         <w:rPr>
           <w:rFonts w:hint="eastAsia"/>
         </w:rPr>
-        <w:t>E</w:t>
-      </w:r>
-      <w:r>
-        <w:t>-&gt;T</w:t>
-      </w:r>
-    </w:p>
-    <w:p>
-      <w:pPr>
-        <w:pStyle w:val="a4"/>
+        <w:t>数据</w:t>
+      </w:r>
+      <w:r>
+        <w:rPr>
+          <w:rFonts w:hint="eastAsia"/>
+        </w:rPr>
+        <w:t>结构设计：</w:t>
+      </w:r>
+    </w:p>
+    <w:p>
+      <w:pPr>
+        <w:pStyle w:val="a5"/>
+        <w:numPr>
+          <w:ilvl w:val="1"/>
+          <w:numId w:val="3"/>
+        </w:numPr>
+        <w:ind w:firstLineChars="0"/>
+      </w:pPr>
+      <w:r>
+        <w:t>using Terminator = </w:t>
+      </w:r>
+      <w:proofErr w:type="gramStart"/>
+      <w:r>
+        <w:t>std::</w:t>
+      </w:r>
+      <w:proofErr w:type="gramEnd"/>
+      <w:r>
+        <w:t>string;</w:t>
+      </w:r>
+    </w:p>
+    <w:p>
+      <w:pPr>
+        <w:pStyle w:val="a5"/>
+        <w:numPr>
+          <w:ilvl w:val="1"/>
+          <w:numId w:val="3"/>
+        </w:numPr>
+        <w:ind w:firstLineChars="0"/>
+      </w:pPr>
+      <w:r>
+        <w:t>using </w:t>
+      </w:r>
+      <w:proofErr w:type="spellStart"/>
+      <w:r>
+        <w:t>NonTerminator</w:t>
+      </w:r>
+      <w:proofErr w:type="spellEnd"/>
+      <w:r>
+        <w:t> = </w:t>
+      </w:r>
+      <w:proofErr w:type="gramStart"/>
+      <w:r>
+        <w:t>std::</w:t>
+      </w:r>
+      <w:proofErr w:type="gramEnd"/>
+      <w:r>
+        <w:t>string;</w:t>
+      </w:r>
+    </w:p>
+    <w:p>
+      <w:pPr>
+        <w:pStyle w:val="a5"/>
+        <w:numPr>
+          <w:ilvl w:val="1"/>
+          <w:numId w:val="3"/>
+        </w:numPr>
+        <w:ind w:firstLineChars="0"/>
+      </w:pPr>
+      <w:r>
+        <w:t>using Symbol = </w:t>
+      </w:r>
+      <w:proofErr w:type="gramStart"/>
+      <w:r>
+        <w:t>std::</w:t>
+      </w:r>
+      <w:proofErr w:type="gramEnd"/>
+      <w:r>
+        <w:t>string;</w:t>
+      </w:r>
+    </w:p>
+    <w:p>
+      <w:pPr>
+        <w:pStyle w:val="a5"/>
+        <w:numPr>
+          <w:ilvl w:val="1"/>
+          <w:numId w:val="3"/>
+        </w:numPr>
+        <w:ind w:firstLineChars="0"/>
+      </w:pPr>
+      <w:r>
+        <w:t>using State = </w:t>
+      </w:r>
+      <w:proofErr w:type="spellStart"/>
+      <w:r>
+        <w:t>size_t</w:t>
+      </w:r>
+      <w:proofErr w:type="spellEnd"/>
+      <w:r>
+        <w:t>;</w:t>
+      </w:r>
+    </w:p>
+    <w:p>
+      <w:pPr>
+        <w:pStyle w:val="a5"/>
+        <w:numPr>
+          <w:ilvl w:val="1"/>
+          <w:numId w:val="3"/>
+        </w:numPr>
+        <w:ind w:firstLineChars="0"/>
+      </w:pPr>
+      <w:r>
+        <w:t>using </w:t>
+      </w:r>
+      <w:proofErr w:type="spellStart"/>
+      <w:r>
+        <w:t>SententialForm</w:t>
+      </w:r>
+      <w:proofErr w:type="spellEnd"/>
+      <w:r>
+        <w:t> = </w:t>
+      </w:r>
+      <w:proofErr w:type="gramStart"/>
+      <w:r>
+        <w:t>std::</w:t>
+      </w:r>
+      <w:proofErr w:type="gramEnd"/>
+      <w:r>
+        <w:t>vector&lt;Symbol&gt;;</w:t>
+      </w:r>
+    </w:p>
+    <w:p>
+      <w:pPr>
+        <w:pStyle w:val="a5"/>
+        <w:numPr>
+          <w:ilvl w:val="1"/>
+          <w:numId w:val="3"/>
+        </w:numPr>
+        <w:ind w:firstLineChars="0"/>
+      </w:pPr>
+      <w:r>
+        <w:t>using Production = </w:t>
+      </w:r>
+      <w:proofErr w:type="gramStart"/>
+      <w:r>
+        <w:t>std::</w:t>
+      </w:r>
+      <w:proofErr w:type="gramEnd"/>
+      <w:r>
+        <w:t>pair&lt;</w:t>
+      </w:r>
+      <w:proofErr w:type="spellStart"/>
+      <w:r>
+        <w:t>NonTerminator</w:t>
+      </w:r>
+      <w:proofErr w:type="spellEnd"/>
+      <w:r>
+        <w:t>, </w:t>
+      </w:r>
+      <w:proofErr w:type="spellStart"/>
+      <w:r>
+        <w:t>SententialForm</w:t>
+      </w:r>
+      <w:proofErr w:type="spellEnd"/>
+      <w:r>
+        <w:t>&gt;;</w:t>
+      </w:r>
+    </w:p>
+    <w:p>
+      <w:pPr>
+        <w:pStyle w:val="a5"/>
+        <w:numPr>
+          <w:ilvl w:val="1"/>
+          <w:numId w:val="3"/>
+        </w:numPr>
+        <w:ind w:firstLineChars="0"/>
+      </w:pPr>
+      <w:r>
+        <w:t>using LRTable = </w:t>
+      </w:r>
+      <w:proofErr w:type="gramStart"/>
+      <w:r>
+        <w:t>std::</w:t>
+      </w:r>
+      <w:proofErr w:type="gramEnd"/>
+      <w:r>
+        <w:t>vector&lt;std::unordered_map&lt;Symbol, std::string&gt;&gt;;</w:t>
+      </w:r>
+    </w:p>
+    <w:p>
+      <w:pPr>
+        <w:pStyle w:val="a5"/>
+        <w:numPr>
+          <w:ilvl w:val="1"/>
+          <w:numId w:val="3"/>
+        </w:numPr>
+        <w:ind w:firstLineChars="0"/>
+      </w:pPr>
+      <w:r>
+        <w:t>using LL1Table = </w:t>
+      </w:r>
+      <w:proofErr w:type="gramStart"/>
+      <w:r>
+        <w:t>std::</w:t>
+      </w:r>
+      <w:proofErr w:type="gramEnd"/>
+      <w:r>
+        <w:t>unordered_map&lt;NonTerminator, std::unordered_map&lt;Terminator, Production&gt;&gt;;</w:t>
+      </w:r>
+    </w:p>
+    <w:p>
+      <w:pPr>
+        <w:pStyle w:val="a5"/>
+        <w:ind w:left="840" w:firstLineChars="0" w:firstLine="0"/>
+      </w:pPr>
+    </w:p>
+    <w:p>
+      <w:pPr>
+        <w:pStyle w:val="a5"/>
         <w:numPr>
           <w:ilvl w:val="0"/>
-          <w:numId w:val="2"/>
+          <w:numId w:val="3"/>
         </w:numPr>
         <w:ind w:firstLineChars="0"/>
       </w:pPr>
@@ -91,31 +450,1313 @@
         <w:rPr>
           <w:rFonts w:hint="eastAsia"/>
         </w:rPr>
-        <w:t>T</w:t>
-      </w:r>
-      <w:r>
-        <w:t>-&gt;T*F</w:t>
-      </w:r>
-    </w:p>
-    <w:p>
-      <w:pPr>
-        <w:pStyle w:val="a4"/>
+        <w:t>总体结构设计：</w:t>
+      </w:r>
+    </w:p>
+    <w:p>
+      <w:pPr>
+        <w:pStyle w:val="a5"/>
+        <w:numPr>
+          <w:ilvl w:val="1"/>
+          <w:numId w:val="3"/>
+        </w:numPr>
+        <w:ind w:firstLineChars="0"/>
+      </w:pPr>
+      <w:r>
+        <w:rPr>
+          <w:rFonts w:hint="eastAsia"/>
+        </w:rPr>
+        <w:t>LL</w:t>
+      </w:r>
+      <w:r>
+        <w:t>1</w:t>
+      </w:r>
+      <w:r>
+        <w:rPr>
+          <w:rFonts w:hint="eastAsia"/>
+        </w:rPr>
+        <w:t>TableCreator类由给定产生式构造LL</w:t>
+      </w:r>
+      <w:r>
+        <w:t>1</w:t>
+      </w:r>
+      <w:r>
+        <w:rPr>
+          <w:rFonts w:hint="eastAsia"/>
+        </w:rPr>
+        <w:t>预测分析表</w:t>
+      </w:r>
+    </w:p>
+    <w:p>
+      <w:pPr>
+        <w:pStyle w:val="a5"/>
+        <w:numPr>
+          <w:ilvl w:val="1"/>
+          <w:numId w:val="3"/>
+        </w:numPr>
+        <w:ind w:firstLineChars="0"/>
+      </w:pPr>
+      <w:r>
+        <w:rPr>
+          <w:rFonts w:hint="eastAsia"/>
+        </w:rPr>
+        <w:t>LL</w:t>
+      </w:r>
+      <w:r>
+        <w:t>1</w:t>
+      </w:r>
+      <w:r>
+        <w:rPr>
+          <w:rFonts w:hint="eastAsia"/>
+        </w:rPr>
+        <w:t>Parser</w:t>
+      </w:r>
+      <w:proofErr w:type="gramStart"/>
+      <w:r>
+        <w:rPr>
+          <w:rFonts w:hint="eastAsia"/>
+        </w:rPr>
+        <w:t>类通过</w:t>
+      </w:r>
+      <w:proofErr w:type="gramEnd"/>
+      <w:r>
+        <w:rPr>
+          <w:rFonts w:hint="eastAsia"/>
+        </w:rPr>
+        <w:t>LL</w:t>
+      </w:r>
+      <w:r>
+        <w:t>1</w:t>
+      </w:r>
+      <w:r>
+        <w:rPr>
+          <w:rFonts w:hint="eastAsia"/>
+        </w:rPr>
+        <w:t>预测分析表解析句子</w:t>
+      </w:r>
+    </w:p>
+    <w:p>
+      <w:pPr>
+        <w:pStyle w:val="a5"/>
+        <w:numPr>
+          <w:ilvl w:val="1"/>
+          <w:numId w:val="3"/>
+        </w:numPr>
+        <w:ind w:firstLineChars="0"/>
+        <w:rPr>
+          <w:rFonts w:hint="eastAsia"/>
+        </w:rPr>
+      </w:pPr>
+      <w:proofErr w:type="spellStart"/>
+      <w:r>
+        <w:rPr>
+          <w:rFonts w:hint="eastAsia"/>
+        </w:rPr>
+        <w:t>L</w:t>
+      </w:r>
+      <w:r>
+        <w:t>R</w:t>
+      </w:r>
+      <w:r>
+        <w:rPr>
+          <w:rFonts w:hint="eastAsia"/>
+        </w:rPr>
+        <w:t>Parser</w:t>
+      </w:r>
+      <w:proofErr w:type="spellEnd"/>
+      <w:proofErr w:type="gramStart"/>
+      <w:r>
+        <w:rPr>
+          <w:rFonts w:hint="eastAsia"/>
+        </w:rPr>
+        <w:t>类通过</w:t>
+      </w:r>
+      <w:proofErr w:type="gramEnd"/>
+      <w:r>
+        <w:rPr>
+          <w:rFonts w:hint="eastAsia"/>
+        </w:rPr>
+        <w:t>LR预测分析表解析句子</w:t>
+      </w:r>
+    </w:p>
+    <w:p>
+      <w:pPr>
+        <w:pStyle w:val="a5"/>
         <w:numPr>
           <w:ilvl w:val="0"/>
-          <w:numId w:val="2"/>
+          <w:numId w:val="3"/>
         </w:numPr>
         <w:ind w:firstLineChars="0"/>
-      </w:pPr>
-      <w:r>
-        <w:t>T-&gt;T/F</w:t>
-      </w:r>
-    </w:p>
-    <w:p>
-      <w:pPr>
-        <w:pStyle w:val="a4"/>
+        <w:rPr>
+          <w:rFonts w:hint="eastAsia"/>
+        </w:rPr>
+      </w:pPr>
+      <w:r>
+        <w:rPr>
+          <w:rFonts w:hint="eastAsia"/>
+        </w:rPr>
+        <w:t>用户接口设计：</w:t>
+      </w:r>
+    </w:p>
+    <w:p>
+      <w:pPr>
+        <w:pStyle w:val="a5"/>
+        <w:widowControl/>
+        <w:numPr>
+          <w:ilvl w:val="1"/>
+          <w:numId w:val="3"/>
+        </w:numPr>
+        <w:shd w:val="clear" w:color="auto" w:fill="1E1E1E"/>
+        <w:spacing w:line="285" w:lineRule="atLeast"/>
+        <w:ind w:firstLineChars="0"/>
+        <w:jc w:val="left"/>
+        <w:rPr>
+          <w:rFonts w:ascii="Consolas" w:eastAsia="宋体" w:hAnsi="Consolas" w:cs="宋体"/>
+          <w:color w:val="D4D4D4"/>
+          <w:kern w:val="0"/>
+          <w:szCs w:val="21"/>
+        </w:rPr>
+      </w:pPr>
+      <w:r>
+        <w:rPr>
+          <w:rFonts w:ascii="Consolas" w:eastAsia="宋体" w:hAnsi="Consolas" w:cs="宋体"/>
+          <w:color w:val="DCDCAA"/>
+          <w:kern w:val="0"/>
+          <w:szCs w:val="21"/>
+        </w:rPr>
+        <w:t>LL1</w:t>
+      </w:r>
+      <w:proofErr w:type="gramStart"/>
+      <w:r>
+        <w:rPr>
+          <w:rFonts w:ascii="Consolas" w:eastAsia="宋体" w:hAnsi="Consolas" w:cs="宋体"/>
+          <w:color w:val="DCDCAA"/>
+          <w:kern w:val="0"/>
+          <w:szCs w:val="21"/>
+        </w:rPr>
+        <w:t>TableCreator</w:t>
+      </w:r>
+      <w:r>
+        <w:rPr>
+          <w:rFonts w:ascii="Consolas" w:eastAsia="宋体" w:hAnsi="Consolas" w:cs="宋体"/>
+          <w:color w:val="D4D4D4"/>
+          <w:kern w:val="0"/>
+          <w:szCs w:val="21"/>
+        </w:rPr>
+        <w:t>(</w:t>
+      </w:r>
+      <w:proofErr w:type="gramEnd"/>
+      <w:r>
+        <w:rPr>
+          <w:rFonts w:ascii="Consolas" w:eastAsia="宋体" w:hAnsi="Consolas" w:cs="宋体"/>
+          <w:color w:val="569CD6"/>
+          <w:kern w:val="0"/>
+          <w:szCs w:val="21"/>
+        </w:rPr>
+        <w:t>const</w:t>
+      </w:r>
+      <w:r>
+        <w:rPr>
+          <w:rFonts w:ascii="Consolas" w:eastAsia="宋体" w:hAnsi="Consolas" w:cs="宋体"/>
+          <w:color w:val="D4D4D4"/>
+          <w:kern w:val="0"/>
+          <w:szCs w:val="21"/>
+        </w:rPr>
+        <w:t> </w:t>
+      </w:r>
+      <w:r>
+        <w:rPr>
+          <w:rFonts w:ascii="Consolas" w:eastAsia="宋体" w:hAnsi="Consolas" w:cs="宋体"/>
+          <w:color w:val="4EC9B0"/>
+          <w:kern w:val="0"/>
+          <w:szCs w:val="21"/>
+        </w:rPr>
+        <w:t>std</w:t>
+      </w:r>
+      <w:r>
+        <w:rPr>
+          <w:rFonts w:ascii="Consolas" w:eastAsia="宋体" w:hAnsi="Consolas" w:cs="宋体"/>
+          <w:color w:val="D4D4D4"/>
+          <w:kern w:val="0"/>
+          <w:szCs w:val="21"/>
+        </w:rPr>
+        <w:t>::</w:t>
+      </w:r>
+      <w:r>
+        <w:rPr>
+          <w:rFonts w:ascii="Consolas" w:eastAsia="宋体" w:hAnsi="Consolas" w:cs="宋体"/>
+          <w:color w:val="4EC9B0"/>
+          <w:kern w:val="0"/>
+          <w:szCs w:val="21"/>
+        </w:rPr>
+        <w:t>vector</w:t>
+      </w:r>
+      <w:r>
+        <w:rPr>
+          <w:rFonts w:ascii="Consolas" w:eastAsia="宋体" w:hAnsi="Consolas" w:cs="宋体"/>
+          <w:color w:val="D4D4D4"/>
+          <w:kern w:val="0"/>
+          <w:szCs w:val="21"/>
+        </w:rPr>
+        <w:t>&lt;</w:t>
+      </w:r>
+      <w:r>
+        <w:rPr>
+          <w:rFonts w:ascii="Consolas" w:eastAsia="宋体" w:hAnsi="Consolas" w:cs="宋体"/>
+          <w:color w:val="4EC9B0"/>
+          <w:kern w:val="0"/>
+          <w:szCs w:val="21"/>
+        </w:rPr>
+        <w:t>Production</w:t>
+      </w:r>
+      <w:r>
+        <w:rPr>
+          <w:rFonts w:ascii="Consolas" w:eastAsia="宋体" w:hAnsi="Consolas" w:cs="宋体"/>
+          <w:color w:val="D4D4D4"/>
+          <w:kern w:val="0"/>
+          <w:szCs w:val="21"/>
+        </w:rPr>
+        <w:t>&gt; </w:t>
+      </w:r>
+      <w:r>
+        <w:rPr>
+          <w:rFonts w:ascii="Consolas" w:eastAsia="宋体" w:hAnsi="Consolas" w:cs="宋体"/>
+          <w:color w:val="569CD6"/>
+          <w:kern w:val="0"/>
+          <w:szCs w:val="21"/>
+        </w:rPr>
+        <w:t>&amp;</w:t>
+      </w:r>
+      <w:r>
+        <w:rPr>
+          <w:rFonts w:ascii="Consolas" w:eastAsia="宋体" w:hAnsi="Consolas" w:cs="宋体"/>
+          <w:color w:val="9CDCFE"/>
+          <w:kern w:val="0"/>
+          <w:szCs w:val="21"/>
+        </w:rPr>
+        <w:t>productions</w:t>
+      </w:r>
+      <w:r>
+        <w:rPr>
+          <w:rFonts w:ascii="Consolas" w:eastAsia="宋体" w:hAnsi="Consolas" w:cs="宋体"/>
+          <w:color w:val="D4D4D4"/>
+          <w:kern w:val="0"/>
+          <w:szCs w:val="21"/>
+        </w:rPr>
+        <w:t>,</w:t>
+      </w:r>
+    </w:p>
+    <w:p>
+      <w:pPr>
+        <w:widowControl/>
+        <w:shd w:val="clear" w:color="auto" w:fill="1E1E1E"/>
+        <w:spacing w:line="285" w:lineRule="atLeast"/>
+        <w:ind w:left="420"/>
+        <w:jc w:val="left"/>
+        <w:rPr>
+          <w:rFonts w:ascii="Consolas" w:eastAsia="宋体" w:hAnsi="Consolas" w:cs="宋体"/>
+          <w:color w:val="D4D4D4"/>
+          <w:kern w:val="0"/>
+          <w:szCs w:val="21"/>
+        </w:rPr>
+      </w:pPr>
+      <w:r>
+        <w:rPr>
+          <w:rFonts w:ascii="Consolas" w:eastAsia="宋体" w:hAnsi="Consolas" w:cs="宋体"/>
+          <w:color w:val="D4D4D4"/>
+          <w:kern w:val="0"/>
+          <w:szCs w:val="21"/>
+        </w:rPr>
+        <w:t>                    </w:t>
+      </w:r>
+      <w:r>
+        <w:rPr>
+          <w:rFonts w:ascii="Consolas" w:eastAsia="宋体" w:hAnsi="Consolas" w:cs="宋体"/>
+          <w:color w:val="569CD6"/>
+          <w:kern w:val="0"/>
+          <w:szCs w:val="21"/>
+        </w:rPr>
+        <w:t>const</w:t>
+      </w:r>
+      <w:r>
+        <w:rPr>
+          <w:rFonts w:ascii="Consolas" w:eastAsia="宋体" w:hAnsi="Consolas" w:cs="宋体"/>
+          <w:color w:val="D4D4D4"/>
+          <w:kern w:val="0"/>
+          <w:szCs w:val="21"/>
+        </w:rPr>
+        <w:t> </w:t>
+      </w:r>
+      <w:proofErr w:type="spellStart"/>
+      <w:r>
+        <w:rPr>
+          <w:rFonts w:ascii="Consolas" w:eastAsia="宋体" w:hAnsi="Consolas" w:cs="宋体"/>
+          <w:color w:val="4EC9B0"/>
+          <w:kern w:val="0"/>
+          <w:szCs w:val="21"/>
+        </w:rPr>
+        <w:t>NonTerminator</w:t>
+      </w:r>
+      <w:proofErr w:type="spellEnd"/>
+      <w:r>
+        <w:rPr>
+          <w:rFonts w:ascii="Consolas" w:eastAsia="宋体" w:hAnsi="Consolas" w:cs="宋体"/>
+          <w:color w:val="D4D4D4"/>
+          <w:kern w:val="0"/>
+          <w:szCs w:val="21"/>
+        </w:rPr>
+        <w:t> </w:t>
+      </w:r>
+      <w:r>
+        <w:rPr>
+          <w:rFonts w:ascii="Consolas" w:eastAsia="宋体" w:hAnsi="Consolas" w:cs="宋体"/>
+          <w:color w:val="569CD6"/>
+          <w:kern w:val="0"/>
+          <w:szCs w:val="21"/>
+        </w:rPr>
+        <w:t>&amp;</w:t>
+      </w:r>
+      <w:proofErr w:type="spellStart"/>
+      <w:r>
+        <w:rPr>
+          <w:rFonts w:ascii="Consolas" w:eastAsia="宋体" w:hAnsi="Consolas" w:cs="宋体"/>
+          <w:color w:val="9CDCFE"/>
+          <w:kern w:val="0"/>
+          <w:szCs w:val="21"/>
+        </w:rPr>
+        <w:t>startNonTerminator</w:t>
+      </w:r>
+      <w:proofErr w:type="spellEnd"/>
+      <w:r>
+        <w:rPr>
+          <w:rFonts w:ascii="Consolas" w:eastAsia="宋体" w:hAnsi="Consolas" w:cs="宋体"/>
+          <w:color w:val="D4D4D4"/>
+          <w:kern w:val="0"/>
+          <w:szCs w:val="21"/>
+        </w:rPr>
+        <w:t>);</w:t>
+      </w:r>
+    </w:p>
+    <w:p>
+      <w:pPr>
+        <w:pStyle w:val="a5"/>
+        <w:ind w:left="840" w:firstLineChars="0" w:firstLine="0"/>
+        <w:rPr>
+          <w:rFonts w:hint="eastAsia"/>
+        </w:rPr>
+      </w:pPr>
+      <w:r>
+        <w:rPr>
+          <w:rFonts w:hint="eastAsia"/>
+        </w:rPr>
+        <w:t>通过给定的产生式和起始非终结符初始化LL</w:t>
+      </w:r>
+      <w:r>
+        <w:t>1</w:t>
+      </w:r>
+      <w:r>
+        <w:rPr>
+          <w:rFonts w:hint="eastAsia"/>
+        </w:rPr>
+        <w:t>TableCreator</w:t>
+      </w:r>
+    </w:p>
+    <w:p>
+      <w:pPr>
+        <w:pStyle w:val="a5"/>
+        <w:widowControl/>
+        <w:numPr>
+          <w:ilvl w:val="1"/>
+          <w:numId w:val="3"/>
+        </w:numPr>
+        <w:shd w:val="clear" w:color="auto" w:fill="1E1E1E"/>
+        <w:spacing w:line="285" w:lineRule="atLeast"/>
+        <w:ind w:firstLineChars="0"/>
+        <w:jc w:val="left"/>
+        <w:rPr>
+          <w:rFonts w:ascii="Consolas" w:eastAsia="宋体" w:hAnsi="Consolas" w:cs="宋体"/>
+          <w:color w:val="D4D4D4"/>
+          <w:kern w:val="0"/>
+          <w:szCs w:val="21"/>
+        </w:rPr>
+      </w:pPr>
+      <w:r>
+        <w:rPr>
+          <w:rFonts w:ascii="Consolas" w:eastAsia="宋体" w:hAnsi="Consolas" w:cs="宋体"/>
+          <w:color w:val="4EC9B0"/>
+          <w:kern w:val="0"/>
+          <w:szCs w:val="21"/>
+        </w:rPr>
+        <w:t>LL1Table</w:t>
+      </w:r>
+      <w:r>
+        <w:rPr>
+          <w:rFonts w:ascii="Consolas" w:eastAsia="宋体" w:hAnsi="Consolas" w:cs="宋体"/>
+          <w:color w:val="D4D4D4"/>
+          <w:kern w:val="0"/>
+          <w:szCs w:val="21"/>
+        </w:rPr>
+        <w:t> </w:t>
+      </w:r>
+      <w:r>
+        <w:rPr>
+          <w:rFonts w:ascii="Consolas" w:eastAsia="宋体" w:hAnsi="Consolas" w:cs="宋体"/>
+          <w:color w:val="DCDCAA"/>
+          <w:kern w:val="0"/>
+          <w:szCs w:val="21"/>
+        </w:rPr>
+        <w:t>getLL1</w:t>
+      </w:r>
+      <w:proofErr w:type="gramStart"/>
+      <w:r>
+        <w:rPr>
+          <w:rFonts w:ascii="Consolas" w:eastAsia="宋体" w:hAnsi="Consolas" w:cs="宋体"/>
+          <w:color w:val="DCDCAA"/>
+          <w:kern w:val="0"/>
+          <w:szCs w:val="21"/>
+        </w:rPr>
+        <w:t>Table</w:t>
+      </w:r>
+      <w:r>
+        <w:rPr>
+          <w:rFonts w:ascii="Consolas" w:eastAsia="宋体" w:hAnsi="Consolas" w:cs="宋体"/>
+          <w:color w:val="D4D4D4"/>
+          <w:kern w:val="0"/>
+          <w:szCs w:val="21"/>
+        </w:rPr>
+        <w:t>(</w:t>
+      </w:r>
+      <w:proofErr w:type="gramEnd"/>
+      <w:r>
+        <w:rPr>
+          <w:rFonts w:ascii="Consolas" w:eastAsia="宋体" w:hAnsi="Consolas" w:cs="宋体"/>
+          <w:color w:val="D4D4D4"/>
+          <w:kern w:val="0"/>
+          <w:szCs w:val="21"/>
+        </w:rPr>
+        <w:t>) </w:t>
+      </w:r>
+      <w:r>
+        <w:rPr>
+          <w:rFonts w:ascii="Consolas" w:eastAsia="宋体" w:hAnsi="Consolas" w:cs="宋体"/>
+          <w:color w:val="569CD6"/>
+          <w:kern w:val="0"/>
+          <w:szCs w:val="21"/>
+        </w:rPr>
+        <w:t>const</w:t>
+      </w:r>
+      <w:r>
+        <w:rPr>
+          <w:rFonts w:ascii="Consolas" w:eastAsia="宋体" w:hAnsi="Consolas" w:cs="宋体"/>
+          <w:color w:val="D4D4D4"/>
+          <w:kern w:val="0"/>
+          <w:szCs w:val="21"/>
+        </w:rPr>
+        <w:t>;</w:t>
+      </w:r>
+    </w:p>
+    <w:p>
+      <w:pPr>
+        <w:pStyle w:val="a5"/>
+        <w:ind w:left="840" w:firstLineChars="0" w:firstLine="0"/>
+        <w:rPr>
+          <w:rFonts w:hint="eastAsia"/>
+        </w:rPr>
+      </w:pPr>
+      <w:r>
+        <w:rPr>
+          <w:rFonts w:hint="eastAsia"/>
+        </w:rPr>
+        <w:t>获得</w:t>
+      </w:r>
+      <w:r>
+        <w:rPr>
+          <w:rFonts w:hint="eastAsia"/>
+        </w:rPr>
+        <w:t>LL</w:t>
+      </w:r>
+      <w:r>
+        <w:t>1</w:t>
+      </w:r>
+      <w:r>
+        <w:rPr>
+          <w:rFonts w:hint="eastAsia"/>
+        </w:rPr>
+        <w:t>预测分析表</w:t>
+      </w:r>
+    </w:p>
+    <w:p>
+      <w:pPr>
+        <w:pStyle w:val="a5"/>
+        <w:widowControl/>
+        <w:numPr>
+          <w:ilvl w:val="1"/>
+          <w:numId w:val="3"/>
+        </w:numPr>
+        <w:shd w:val="clear" w:color="auto" w:fill="1E1E1E"/>
+        <w:spacing w:line="285" w:lineRule="atLeast"/>
+        <w:ind w:firstLineChars="0"/>
+        <w:jc w:val="left"/>
+        <w:rPr>
+          <w:rFonts w:ascii="Consolas" w:eastAsia="宋体" w:hAnsi="Consolas" w:cs="宋体"/>
+          <w:color w:val="D4D4D4"/>
+          <w:kern w:val="0"/>
+          <w:szCs w:val="21"/>
+        </w:rPr>
+      </w:pPr>
+      <w:r>
+        <w:rPr>
+          <w:rFonts w:ascii="Consolas" w:eastAsia="宋体" w:hAnsi="Consolas" w:cs="宋体"/>
+          <w:color w:val="569CD6"/>
+          <w:kern w:val="0"/>
+          <w:szCs w:val="21"/>
+        </w:rPr>
+        <w:t>const</w:t>
+      </w:r>
+      <w:r>
+        <w:rPr>
+          <w:rFonts w:ascii="Consolas" w:eastAsia="宋体" w:hAnsi="Consolas" w:cs="宋体"/>
+          <w:color w:val="D4D4D4"/>
+          <w:kern w:val="0"/>
+          <w:szCs w:val="21"/>
+        </w:rPr>
+        <w:t> </w:t>
+      </w:r>
+      <w:proofErr w:type="spellStart"/>
+      <w:r>
+        <w:rPr>
+          <w:rFonts w:ascii="Consolas" w:eastAsia="宋体" w:hAnsi="Consolas" w:cs="宋体"/>
+          <w:color w:val="4EC9B0"/>
+          <w:kern w:val="0"/>
+          <w:szCs w:val="21"/>
+        </w:rPr>
+        <w:t>NonTerminator</w:t>
+      </w:r>
+      <w:proofErr w:type="spellEnd"/>
+      <w:r>
+        <w:rPr>
+          <w:rFonts w:ascii="Consolas" w:eastAsia="宋体" w:hAnsi="Consolas" w:cs="宋体"/>
+          <w:color w:val="D4D4D4"/>
+          <w:kern w:val="0"/>
+          <w:szCs w:val="21"/>
+        </w:rPr>
+        <w:t> </w:t>
+      </w:r>
+      <w:proofErr w:type="spellStart"/>
+      <w:proofErr w:type="gramStart"/>
+      <w:r>
+        <w:rPr>
+          <w:rFonts w:ascii="Consolas" w:eastAsia="宋体" w:hAnsi="Consolas" w:cs="宋体"/>
+          <w:color w:val="DCDCAA"/>
+          <w:kern w:val="0"/>
+          <w:szCs w:val="21"/>
+        </w:rPr>
+        <w:t>getStartNonTerminator</w:t>
+      </w:r>
+      <w:proofErr w:type="spellEnd"/>
+      <w:r>
+        <w:rPr>
+          <w:rFonts w:ascii="Consolas" w:eastAsia="宋体" w:hAnsi="Consolas" w:cs="宋体"/>
+          <w:color w:val="D4D4D4"/>
+          <w:kern w:val="0"/>
+          <w:szCs w:val="21"/>
+        </w:rPr>
+        <w:t>(</w:t>
+      </w:r>
+      <w:proofErr w:type="gramEnd"/>
+      <w:r>
+        <w:rPr>
+          <w:rFonts w:ascii="Consolas" w:eastAsia="宋体" w:hAnsi="Consolas" w:cs="宋体"/>
+          <w:color w:val="D4D4D4"/>
+          <w:kern w:val="0"/>
+          <w:szCs w:val="21"/>
+        </w:rPr>
+        <w:t>) </w:t>
+      </w:r>
+      <w:r>
+        <w:rPr>
+          <w:rFonts w:ascii="Consolas" w:eastAsia="宋体" w:hAnsi="Consolas" w:cs="宋体"/>
+          <w:color w:val="569CD6"/>
+          <w:kern w:val="0"/>
+          <w:szCs w:val="21"/>
+        </w:rPr>
+        <w:t>const</w:t>
+      </w:r>
+      <w:r>
+        <w:rPr>
+          <w:rFonts w:ascii="Consolas" w:eastAsia="宋体" w:hAnsi="Consolas" w:cs="宋体"/>
+          <w:color w:val="D4D4D4"/>
+          <w:kern w:val="0"/>
+          <w:szCs w:val="21"/>
+        </w:rPr>
+        <w:t>;</w:t>
+      </w:r>
+    </w:p>
+    <w:p>
+      <w:pPr>
+        <w:pStyle w:val="a5"/>
+        <w:ind w:left="840" w:firstLineChars="0" w:firstLine="0"/>
+        <w:rPr>
+          <w:rFonts w:hint="eastAsia"/>
+        </w:rPr>
+      </w:pPr>
+      <w:r>
+        <w:rPr>
+          <w:rFonts w:hint="eastAsia"/>
+        </w:rPr>
+        <w:t>获得起始非终结符</w:t>
+      </w:r>
+    </w:p>
+    <w:p>
+      <w:pPr>
+        <w:pStyle w:val="a5"/>
+        <w:widowControl/>
+        <w:numPr>
+          <w:ilvl w:val="1"/>
+          <w:numId w:val="3"/>
+        </w:numPr>
+        <w:shd w:val="clear" w:color="auto" w:fill="1E1E1E"/>
+        <w:spacing w:line="285" w:lineRule="atLeast"/>
+        <w:ind w:firstLineChars="0"/>
+        <w:jc w:val="left"/>
+        <w:rPr>
+          <w:rFonts w:ascii="Consolas" w:eastAsia="宋体" w:hAnsi="Consolas" w:cs="宋体"/>
+          <w:color w:val="D4D4D4"/>
+          <w:kern w:val="0"/>
+          <w:szCs w:val="21"/>
+        </w:rPr>
+      </w:pPr>
+      <w:r>
+        <w:rPr>
+          <w:rFonts w:ascii="Consolas" w:eastAsia="宋体" w:hAnsi="Consolas" w:cs="宋体"/>
+          <w:color w:val="DCDCAA"/>
+          <w:kern w:val="0"/>
+          <w:szCs w:val="21"/>
+        </w:rPr>
+        <w:t>LL1</w:t>
+      </w:r>
+      <w:proofErr w:type="gramStart"/>
+      <w:r>
+        <w:rPr>
+          <w:rFonts w:ascii="Consolas" w:eastAsia="宋体" w:hAnsi="Consolas" w:cs="宋体"/>
+          <w:color w:val="DCDCAA"/>
+          <w:kern w:val="0"/>
+          <w:szCs w:val="21"/>
+        </w:rPr>
+        <w:t>Parser</w:t>
+      </w:r>
+      <w:r>
+        <w:rPr>
+          <w:rFonts w:ascii="Consolas" w:eastAsia="宋体" w:hAnsi="Consolas" w:cs="宋体"/>
+          <w:color w:val="D4D4D4"/>
+          <w:kern w:val="0"/>
+          <w:szCs w:val="21"/>
+        </w:rPr>
+        <w:t>(</w:t>
+      </w:r>
+      <w:proofErr w:type="gramEnd"/>
+      <w:r>
+        <w:rPr>
+          <w:rFonts w:ascii="Consolas" w:eastAsia="宋体" w:hAnsi="Consolas" w:cs="宋体"/>
+          <w:color w:val="569CD6"/>
+          <w:kern w:val="0"/>
+          <w:szCs w:val="21"/>
+        </w:rPr>
+        <w:t>const</w:t>
+      </w:r>
+      <w:r>
+        <w:rPr>
+          <w:rFonts w:ascii="Consolas" w:eastAsia="宋体" w:hAnsi="Consolas" w:cs="宋体"/>
+          <w:color w:val="D4D4D4"/>
+          <w:kern w:val="0"/>
+          <w:szCs w:val="21"/>
+        </w:rPr>
+        <w:t> </w:t>
+      </w:r>
+      <w:r>
+        <w:rPr>
+          <w:rFonts w:ascii="Consolas" w:eastAsia="宋体" w:hAnsi="Consolas" w:cs="宋体"/>
+          <w:color w:val="4EC9B0"/>
+          <w:kern w:val="0"/>
+          <w:szCs w:val="21"/>
+        </w:rPr>
+        <w:t>LL1Table</w:t>
+      </w:r>
+      <w:r>
+        <w:rPr>
+          <w:rFonts w:ascii="Consolas" w:eastAsia="宋体" w:hAnsi="Consolas" w:cs="宋体"/>
+          <w:color w:val="D4D4D4"/>
+          <w:kern w:val="0"/>
+          <w:szCs w:val="21"/>
+        </w:rPr>
+        <w:t> </w:t>
+      </w:r>
+      <w:r>
+        <w:rPr>
+          <w:rFonts w:ascii="Consolas" w:eastAsia="宋体" w:hAnsi="Consolas" w:cs="宋体"/>
+          <w:color w:val="569CD6"/>
+          <w:kern w:val="0"/>
+          <w:szCs w:val="21"/>
+        </w:rPr>
+        <w:t>&amp;</w:t>
+      </w:r>
+      <w:r>
+        <w:rPr>
+          <w:rFonts w:ascii="Consolas" w:eastAsia="宋体" w:hAnsi="Consolas" w:cs="宋体"/>
+          <w:color w:val="9CDCFE"/>
+          <w:kern w:val="0"/>
+          <w:szCs w:val="21"/>
+        </w:rPr>
+        <w:t>table</w:t>
+      </w:r>
+      <w:r>
+        <w:rPr>
+          <w:rFonts w:ascii="Consolas" w:eastAsia="宋体" w:hAnsi="Consolas" w:cs="宋体"/>
+          <w:color w:val="D4D4D4"/>
+          <w:kern w:val="0"/>
+          <w:szCs w:val="21"/>
+        </w:rPr>
+        <w:t>, </w:t>
+      </w:r>
+      <w:r>
+        <w:rPr>
+          <w:rFonts w:ascii="Consolas" w:eastAsia="宋体" w:hAnsi="Consolas" w:cs="宋体"/>
+          <w:color w:val="569CD6"/>
+          <w:kern w:val="0"/>
+          <w:szCs w:val="21"/>
+        </w:rPr>
+        <w:t>const</w:t>
+      </w:r>
+      <w:r>
+        <w:rPr>
+          <w:rFonts w:ascii="Consolas" w:eastAsia="宋体" w:hAnsi="Consolas" w:cs="宋体"/>
+          <w:color w:val="D4D4D4"/>
+          <w:kern w:val="0"/>
+          <w:szCs w:val="21"/>
+        </w:rPr>
+        <w:t> </w:t>
+      </w:r>
+      <w:proofErr w:type="spellStart"/>
+      <w:r>
+        <w:rPr>
+          <w:rFonts w:ascii="Consolas" w:eastAsia="宋体" w:hAnsi="Consolas" w:cs="宋体"/>
+          <w:color w:val="4EC9B0"/>
+          <w:kern w:val="0"/>
+          <w:szCs w:val="21"/>
+        </w:rPr>
+        <w:t>NonTerminator</w:t>
+      </w:r>
+      <w:proofErr w:type="spellEnd"/>
+      <w:r>
+        <w:rPr>
+          <w:rFonts w:ascii="Consolas" w:eastAsia="宋体" w:hAnsi="Consolas" w:cs="宋体"/>
+          <w:color w:val="D4D4D4"/>
+          <w:kern w:val="0"/>
+          <w:szCs w:val="21"/>
+        </w:rPr>
+        <w:t> </w:t>
+      </w:r>
+      <w:r>
+        <w:rPr>
+          <w:rFonts w:ascii="Consolas" w:eastAsia="宋体" w:hAnsi="Consolas" w:cs="宋体"/>
+          <w:color w:val="569CD6"/>
+          <w:kern w:val="0"/>
+          <w:szCs w:val="21"/>
+        </w:rPr>
+        <w:t>&amp;</w:t>
+      </w:r>
+      <w:proofErr w:type="spellStart"/>
+      <w:r>
+        <w:rPr>
+          <w:rFonts w:ascii="Consolas" w:eastAsia="宋体" w:hAnsi="Consolas" w:cs="宋体"/>
+          <w:color w:val="9CDCFE"/>
+          <w:kern w:val="0"/>
+          <w:szCs w:val="21"/>
+        </w:rPr>
+        <w:t>startNonT</w:t>
+      </w:r>
+      <w:proofErr w:type="spellEnd"/>
+    </w:p>
+    <w:p>
+      <w:pPr>
+        <w:widowControl/>
+        <w:shd w:val="clear" w:color="auto" w:fill="1E1E1E"/>
+        <w:spacing w:line="285" w:lineRule="atLeast"/>
+        <w:ind w:left="420" w:firstLine="420"/>
+        <w:jc w:val="left"/>
+        <w:rPr>
+          <w:rFonts w:ascii="Consolas" w:eastAsia="宋体" w:hAnsi="Consolas" w:cs="宋体"/>
+          <w:color w:val="D4D4D4"/>
+          <w:kern w:val="0"/>
+          <w:szCs w:val="21"/>
+        </w:rPr>
+      </w:pPr>
+      <w:proofErr w:type="spellStart"/>
+      <w:r>
+        <w:rPr>
+          <w:rFonts w:ascii="Consolas" w:eastAsia="宋体" w:hAnsi="Consolas" w:cs="宋体"/>
+          <w:color w:val="9CDCFE"/>
+          <w:kern w:val="0"/>
+          <w:szCs w:val="21"/>
+        </w:rPr>
+        <w:t>erminator</w:t>
+      </w:r>
+      <w:proofErr w:type="spellEnd"/>
+      <w:r>
+        <w:rPr>
+          <w:rFonts w:ascii="Consolas" w:eastAsia="宋体" w:hAnsi="Consolas" w:cs="宋体"/>
+          <w:color w:val="D4D4D4"/>
+          <w:kern w:val="0"/>
+          <w:szCs w:val="21"/>
+        </w:rPr>
+        <w:t>);</w:t>
+      </w:r>
+    </w:p>
+    <w:p>
+      <w:pPr>
+        <w:pStyle w:val="a5"/>
+        <w:ind w:left="840" w:firstLineChars="0" w:firstLine="0"/>
+      </w:pPr>
+      <w:r>
+        <w:rPr>
+          <w:rFonts w:hint="eastAsia"/>
+        </w:rPr>
+        <w:t>通过</w:t>
+      </w:r>
+      <w:r>
+        <w:rPr>
+          <w:rFonts w:hint="eastAsia"/>
+        </w:rPr>
+        <w:t>给定的LL</w:t>
+      </w:r>
+      <w:r>
+        <w:t>1</w:t>
+      </w:r>
+      <w:r>
+        <w:rPr>
+          <w:rFonts w:hint="eastAsia"/>
+        </w:rPr>
+        <w:t>预测分析表和起始非终结符初始化语法分析器</w:t>
+      </w:r>
+    </w:p>
+    <w:p>
+      <w:pPr>
+        <w:pStyle w:val="a5"/>
+        <w:widowControl/>
+        <w:numPr>
+          <w:ilvl w:val="1"/>
+          <w:numId w:val="3"/>
+        </w:numPr>
+        <w:shd w:val="clear" w:color="auto" w:fill="1E1E1E"/>
+        <w:spacing w:line="285" w:lineRule="atLeast"/>
+        <w:ind w:firstLineChars="0"/>
+        <w:jc w:val="left"/>
+        <w:rPr>
+          <w:rFonts w:ascii="Consolas" w:eastAsia="宋体" w:hAnsi="Consolas" w:cs="宋体"/>
+          <w:color w:val="D4D4D4"/>
+          <w:kern w:val="0"/>
+          <w:szCs w:val="21"/>
+        </w:rPr>
+      </w:pPr>
+      <w:proofErr w:type="spellStart"/>
+      <w:proofErr w:type="gramStart"/>
+      <w:r>
+        <w:rPr>
+          <w:rFonts w:ascii="Consolas" w:eastAsia="宋体" w:hAnsi="Consolas" w:cs="宋体"/>
+          <w:color w:val="DCDCAA"/>
+          <w:kern w:val="0"/>
+          <w:szCs w:val="21"/>
+        </w:rPr>
+        <w:t>LRParser</w:t>
+      </w:r>
+      <w:proofErr w:type="spellEnd"/>
+      <w:r>
+        <w:rPr>
+          <w:rFonts w:ascii="Consolas" w:eastAsia="宋体" w:hAnsi="Consolas" w:cs="宋体"/>
+          <w:color w:val="D4D4D4"/>
+          <w:kern w:val="0"/>
+          <w:szCs w:val="21"/>
+        </w:rPr>
+        <w:t>(</w:t>
+      </w:r>
+      <w:proofErr w:type="gramEnd"/>
+      <w:r>
+        <w:rPr>
+          <w:rFonts w:ascii="Consolas" w:eastAsia="宋体" w:hAnsi="Consolas" w:cs="宋体"/>
+          <w:color w:val="569CD6"/>
+          <w:kern w:val="0"/>
+          <w:szCs w:val="21"/>
+        </w:rPr>
+        <w:t>const</w:t>
+      </w:r>
+      <w:r>
+        <w:rPr>
+          <w:rFonts w:ascii="Consolas" w:eastAsia="宋体" w:hAnsi="Consolas" w:cs="宋体"/>
+          <w:color w:val="D4D4D4"/>
+          <w:kern w:val="0"/>
+          <w:szCs w:val="21"/>
+        </w:rPr>
+        <w:t> </w:t>
+      </w:r>
+      <w:proofErr w:type="spellStart"/>
+      <w:r>
+        <w:rPr>
+          <w:rFonts w:ascii="Consolas" w:eastAsia="宋体" w:hAnsi="Consolas" w:cs="宋体"/>
+          <w:color w:val="4EC9B0"/>
+          <w:kern w:val="0"/>
+          <w:szCs w:val="21"/>
+        </w:rPr>
+        <w:t>LRTable</w:t>
+      </w:r>
+      <w:proofErr w:type="spellEnd"/>
+      <w:r>
+        <w:rPr>
+          <w:rFonts w:ascii="Consolas" w:eastAsia="宋体" w:hAnsi="Consolas" w:cs="宋体"/>
+          <w:color w:val="D4D4D4"/>
+          <w:kern w:val="0"/>
+          <w:szCs w:val="21"/>
+        </w:rPr>
+        <w:t> </w:t>
+      </w:r>
+      <w:r>
+        <w:rPr>
+          <w:rFonts w:ascii="Consolas" w:eastAsia="宋体" w:hAnsi="Consolas" w:cs="宋体"/>
+          <w:color w:val="569CD6"/>
+          <w:kern w:val="0"/>
+          <w:szCs w:val="21"/>
+        </w:rPr>
+        <w:t>&amp;</w:t>
+      </w:r>
+      <w:r>
+        <w:rPr>
+          <w:rFonts w:ascii="Consolas" w:eastAsia="宋体" w:hAnsi="Consolas" w:cs="宋体"/>
+          <w:color w:val="9CDCFE"/>
+          <w:kern w:val="0"/>
+          <w:szCs w:val="21"/>
+        </w:rPr>
+        <w:t>table</w:t>
+      </w:r>
+      <w:r>
+        <w:rPr>
+          <w:rFonts w:ascii="Consolas" w:eastAsia="宋体" w:hAnsi="Consolas" w:cs="宋体"/>
+          <w:color w:val="D4D4D4"/>
+          <w:kern w:val="0"/>
+          <w:szCs w:val="21"/>
+        </w:rPr>
+        <w:t>, </w:t>
+      </w:r>
+      <w:r>
+        <w:rPr>
+          <w:rFonts w:ascii="Consolas" w:eastAsia="宋体" w:hAnsi="Consolas" w:cs="宋体"/>
+          <w:color w:val="569CD6"/>
+          <w:kern w:val="0"/>
+          <w:szCs w:val="21"/>
+        </w:rPr>
+        <w:t>const</w:t>
+      </w:r>
+      <w:r>
+        <w:rPr>
+          <w:rFonts w:ascii="Consolas" w:eastAsia="宋体" w:hAnsi="Consolas" w:cs="宋体"/>
+          <w:color w:val="D4D4D4"/>
+          <w:kern w:val="0"/>
+          <w:szCs w:val="21"/>
+        </w:rPr>
+        <w:t> </w:t>
+      </w:r>
+      <w:r>
+        <w:rPr>
+          <w:rFonts w:ascii="Consolas" w:eastAsia="宋体" w:hAnsi="Consolas" w:cs="宋体"/>
+          <w:color w:val="4EC9B0"/>
+          <w:kern w:val="0"/>
+          <w:szCs w:val="21"/>
+        </w:rPr>
+        <w:t>std</w:t>
+      </w:r>
+      <w:r>
+        <w:rPr>
+          <w:rFonts w:ascii="Consolas" w:eastAsia="宋体" w:hAnsi="Consolas" w:cs="宋体"/>
+          <w:color w:val="D4D4D4"/>
+          <w:kern w:val="0"/>
+          <w:szCs w:val="21"/>
+        </w:rPr>
+        <w:t>::</w:t>
+      </w:r>
+      <w:r>
+        <w:rPr>
+          <w:rFonts w:ascii="Consolas" w:eastAsia="宋体" w:hAnsi="Consolas" w:cs="宋体"/>
+          <w:color w:val="4EC9B0"/>
+          <w:kern w:val="0"/>
+          <w:szCs w:val="21"/>
+        </w:rPr>
+        <w:t>vector</w:t>
+      </w:r>
+      <w:r>
+        <w:rPr>
+          <w:rFonts w:ascii="Consolas" w:eastAsia="宋体" w:hAnsi="Consolas" w:cs="宋体"/>
+          <w:color w:val="D4D4D4"/>
+          <w:kern w:val="0"/>
+          <w:szCs w:val="21"/>
+        </w:rPr>
+        <w:t>&lt;</w:t>
+      </w:r>
+      <w:r>
+        <w:rPr>
+          <w:rFonts w:ascii="Consolas" w:eastAsia="宋体" w:hAnsi="Consolas" w:cs="宋体"/>
+          <w:color w:val="4EC9B0"/>
+          <w:kern w:val="0"/>
+          <w:szCs w:val="21"/>
+        </w:rPr>
+        <w:t>Production</w:t>
+      </w:r>
+      <w:r>
+        <w:rPr>
+          <w:rFonts w:ascii="Consolas" w:eastAsia="宋体" w:hAnsi="Consolas" w:cs="宋体"/>
+          <w:color w:val="D4D4D4"/>
+          <w:kern w:val="0"/>
+          <w:szCs w:val="21"/>
+        </w:rPr>
+        <w:t>&gt; </w:t>
+      </w:r>
+      <w:r>
+        <w:rPr>
+          <w:rFonts w:ascii="Consolas" w:eastAsia="宋体" w:hAnsi="Consolas" w:cs="宋体"/>
+          <w:color w:val="569CD6"/>
+          <w:kern w:val="0"/>
+          <w:szCs w:val="21"/>
+        </w:rPr>
+        <w:t>&amp;</w:t>
+      </w:r>
+      <w:r>
+        <w:rPr>
+          <w:rFonts w:ascii="Consolas" w:eastAsia="宋体" w:hAnsi="Consolas" w:cs="宋体"/>
+          <w:color w:val="9CDCFE"/>
+          <w:kern w:val="0"/>
+          <w:szCs w:val="21"/>
+        </w:rPr>
+        <w:t>pr</w:t>
+      </w:r>
+    </w:p>
+    <w:p>
+      <w:pPr>
+        <w:widowControl/>
+        <w:shd w:val="clear" w:color="auto" w:fill="1E1E1E"/>
+        <w:spacing w:line="285" w:lineRule="atLeast"/>
+        <w:ind w:left="420" w:firstLine="420"/>
+        <w:jc w:val="left"/>
+        <w:rPr>
+          <w:rFonts w:ascii="Consolas" w:eastAsia="宋体" w:hAnsi="Consolas" w:cs="宋体"/>
+          <w:color w:val="D4D4D4"/>
+          <w:kern w:val="0"/>
+          <w:szCs w:val="21"/>
+        </w:rPr>
+      </w:pPr>
+      <w:proofErr w:type="spellStart"/>
+      <w:r>
+        <w:rPr>
+          <w:rFonts w:ascii="Consolas" w:eastAsia="宋体" w:hAnsi="Consolas" w:cs="宋体"/>
+          <w:color w:val="9CDCFE"/>
+          <w:kern w:val="0"/>
+          <w:szCs w:val="21"/>
+        </w:rPr>
+        <w:lastRenderedPageBreak/>
+        <w:t>oductions</w:t>
+      </w:r>
+      <w:proofErr w:type="spellEnd"/>
+      <w:r>
+        <w:rPr>
+          <w:rFonts w:ascii="Consolas" w:eastAsia="宋体" w:hAnsi="Consolas" w:cs="宋体"/>
+          <w:color w:val="D4D4D4"/>
+          <w:kern w:val="0"/>
+          <w:szCs w:val="21"/>
+        </w:rPr>
+        <w:t>);</w:t>
+      </w:r>
+    </w:p>
+    <w:p>
+      <w:pPr>
+        <w:pStyle w:val="a5"/>
+        <w:ind w:left="780" w:firstLineChars="0" w:firstLine="60"/>
+      </w:pPr>
+      <w:r>
+        <w:rPr>
+          <w:rFonts w:hint="eastAsia"/>
+        </w:rPr>
+        <w:t>通过</w:t>
+      </w:r>
+      <w:r>
+        <w:rPr>
+          <w:rFonts w:hint="eastAsia"/>
+        </w:rPr>
+        <w:t>给定的L</w:t>
+      </w:r>
+      <w:r>
+        <w:rPr>
+          <w:rFonts w:hint="eastAsia"/>
+        </w:rPr>
+        <w:t>R</w:t>
+      </w:r>
+      <w:r>
+        <w:rPr>
+          <w:rFonts w:hint="eastAsia"/>
+        </w:rPr>
+        <w:t>预测分析表和</w:t>
+      </w:r>
+      <w:r>
+        <w:rPr>
+          <w:rFonts w:hint="eastAsia"/>
+        </w:rPr>
+        <w:t>产生式</w:t>
+      </w:r>
+      <w:r>
+        <w:rPr>
+          <w:rFonts w:hint="eastAsia"/>
+        </w:rPr>
+        <w:t>初始化语法分析器</w:t>
+      </w:r>
+    </w:p>
+    <w:p>
+      <w:pPr>
+        <w:pStyle w:val="a5"/>
+        <w:widowControl/>
+        <w:numPr>
+          <w:ilvl w:val="1"/>
+          <w:numId w:val="3"/>
+        </w:numPr>
+        <w:shd w:val="clear" w:color="auto" w:fill="1E1E1E"/>
+        <w:spacing w:line="285" w:lineRule="atLeast"/>
+        <w:ind w:firstLineChars="0"/>
+        <w:jc w:val="left"/>
+        <w:rPr>
+          <w:rFonts w:ascii="Consolas" w:eastAsia="宋体" w:hAnsi="Consolas" w:cs="宋体" w:hint="eastAsia"/>
+          <w:color w:val="D4D4D4"/>
+          <w:kern w:val="0"/>
+          <w:szCs w:val="21"/>
+        </w:rPr>
+      </w:pPr>
+      <w:r>
+        <w:rPr>
+          <w:rFonts w:ascii="Consolas" w:eastAsia="宋体" w:hAnsi="Consolas" w:cs="宋体"/>
+          <w:color w:val="569CD6"/>
+          <w:kern w:val="0"/>
+          <w:szCs w:val="21"/>
+        </w:rPr>
+        <w:t>bool</w:t>
+      </w:r>
+      <w:r>
+        <w:rPr>
+          <w:rFonts w:ascii="Consolas" w:eastAsia="宋体" w:hAnsi="Consolas" w:cs="宋体"/>
+          <w:color w:val="D4D4D4"/>
+          <w:kern w:val="0"/>
+          <w:szCs w:val="21"/>
+        </w:rPr>
+        <w:t> </w:t>
+      </w:r>
+      <w:proofErr w:type="gramStart"/>
+      <w:r>
+        <w:rPr>
+          <w:rFonts w:ascii="Consolas" w:eastAsia="宋体" w:hAnsi="Consolas" w:cs="宋体"/>
+          <w:color w:val="DCDCAA"/>
+          <w:kern w:val="0"/>
+          <w:szCs w:val="21"/>
+        </w:rPr>
+        <w:t>parse</w:t>
+      </w:r>
+      <w:r>
+        <w:rPr>
+          <w:rFonts w:ascii="Consolas" w:eastAsia="宋体" w:hAnsi="Consolas" w:cs="宋体"/>
+          <w:color w:val="D4D4D4"/>
+          <w:kern w:val="0"/>
+          <w:szCs w:val="21"/>
+        </w:rPr>
+        <w:t>(</w:t>
+      </w:r>
+      <w:proofErr w:type="gramEnd"/>
+      <w:r>
+        <w:rPr>
+          <w:rFonts w:ascii="Consolas" w:eastAsia="宋体" w:hAnsi="Consolas" w:cs="宋体"/>
+          <w:color w:val="4EC9B0"/>
+          <w:kern w:val="0"/>
+          <w:szCs w:val="21"/>
+        </w:rPr>
+        <w:t>std</w:t>
+      </w:r>
+      <w:r>
+        <w:rPr>
+          <w:rFonts w:ascii="Consolas" w:eastAsia="宋体" w:hAnsi="Consolas" w:cs="宋体"/>
+          <w:color w:val="D4D4D4"/>
+          <w:kern w:val="0"/>
+          <w:szCs w:val="21"/>
+        </w:rPr>
+        <w:t>::</w:t>
+      </w:r>
+      <w:r>
+        <w:rPr>
+          <w:rFonts w:ascii="Consolas" w:eastAsia="宋体" w:hAnsi="Consolas" w:cs="宋体"/>
+          <w:color w:val="4EC9B0"/>
+          <w:kern w:val="0"/>
+          <w:szCs w:val="21"/>
+        </w:rPr>
+        <w:t>string</w:t>
+      </w:r>
+      <w:r>
+        <w:rPr>
+          <w:rFonts w:ascii="Consolas" w:eastAsia="宋体" w:hAnsi="Consolas" w:cs="宋体"/>
+          <w:color w:val="D4D4D4"/>
+          <w:kern w:val="0"/>
+          <w:szCs w:val="21"/>
+        </w:rPr>
+        <w:t> </w:t>
+      </w:r>
+      <w:r>
+        <w:rPr>
+          <w:rFonts w:ascii="Consolas" w:eastAsia="宋体" w:hAnsi="Consolas" w:cs="宋体"/>
+          <w:color w:val="9CDCFE"/>
+          <w:kern w:val="0"/>
+          <w:szCs w:val="21"/>
+        </w:rPr>
+        <w:t>sentence</w:t>
+      </w:r>
+      <w:r>
+        <w:rPr>
+          <w:rFonts w:ascii="Consolas" w:eastAsia="宋体" w:hAnsi="Consolas" w:cs="宋体"/>
+          <w:color w:val="D4D4D4"/>
+          <w:kern w:val="0"/>
+          <w:szCs w:val="21"/>
+        </w:rPr>
+        <w:t>);</w:t>
+      </w:r>
+    </w:p>
+    <w:p>
+      <w:pPr>
+        <w:ind w:left="840"/>
+        <w:rPr>
+          <w:rFonts w:hint="eastAsia"/>
+        </w:rPr>
+      </w:pPr>
+      <w:r>
+        <w:rPr>
+          <w:rFonts w:hint="eastAsia"/>
+        </w:rPr>
+        <w:t>进行语法分析</w:t>
+      </w:r>
+    </w:p>
+    <w:p>
+      <w:pPr>
+        <w:pStyle w:val="2"/>
+      </w:pPr>
+      <w:r>
+        <w:rPr>
+          <w:rFonts w:hint="eastAsia"/>
+        </w:rPr>
+        <w:t>详细设计</w:t>
+      </w:r>
+    </w:p>
+    <w:p>
+      <w:pPr>
+        <w:pStyle w:val="a5"/>
         <w:numPr>
           <w:ilvl w:val="0"/>
-          <w:numId w:val="2"/>
+          <w:numId w:val="4"/>
         </w:numPr>
         <w:ind w:firstLineChars="0"/>
       </w:pPr>
@@ -123,18 +1764,69 @@
         <w:rPr>
           <w:rFonts w:hint="eastAsia"/>
         </w:rPr>
-        <w:t>T</w:t>
-      </w:r>
-      <w:r>
-        <w:t>-&gt;F</w:t>
-      </w:r>
-    </w:p>
-    <w:p>
-      <w:pPr>
-        <w:pStyle w:val="a4"/>
+        <w:t>LL</w:t>
+      </w:r>
+      <w:r>
+        <w:t>1</w:t>
+      </w:r>
+      <w:r>
+        <w:rPr>
+          <w:rFonts w:hint="eastAsia"/>
+        </w:rPr>
+        <w:t>TableCreator</w:t>
+      </w:r>
+    </w:p>
+    <w:p>
+      <w:pPr>
+        <w:ind w:left="420"/>
+      </w:pPr>
+      <w:r>
+        <w:rPr>
+          <w:noProof/>
+        </w:rPr>
+        <w:drawing>
+          <wp:inline distT="0" distB="0" distL="0" distR="0" wp14:anchorId="1CA29BBC" wp14:editId="253D3392">
+            <wp:extent cx="4067205" cy="1200159"/>
+            <wp:effectExtent l="0" t="0" r="9525" b="0"/>
+            <wp:docPr id="6" name="图片 6"/>
+            <wp:cNvGraphicFramePr>
+              <a:graphicFrameLocks xmlns:a="http://schemas.openxmlformats.org/drawingml/2006/main" noChangeAspect="1"/>
+            </wp:cNvGraphicFramePr>
+            <a:graphic xmlns:a="http://schemas.openxmlformats.org/drawingml/2006/main">
+              <a:graphicData uri="http://schemas.openxmlformats.org/drawingml/2006/picture">
+                <pic:pic xmlns:pic="http://schemas.openxmlformats.org/drawingml/2006/picture">
+                  <pic:nvPicPr>
+                    <pic:cNvPr id="1" name=""/>
+                    <pic:cNvPicPr/>
+                  </pic:nvPicPr>
+                  <pic:blipFill>
+                    <a:blip r:embed="rId5"/>
+                    <a:stretch>
+                      <a:fillRect/>
+                    </a:stretch>
+                  </pic:blipFill>
+                  <pic:spPr>
+                    <a:xfrm>
+                      <a:off x="0" y="0"/>
+                      <a:ext cx="4067205" cy="1200159"/>
+                    </a:xfrm>
+                    <a:prstGeom prst="rect">
+                      <a:avLst/>
+                    </a:prstGeom>
+                  </pic:spPr>
+                </pic:pic>
+              </a:graphicData>
+            </a:graphic>
+          </wp:inline>
+        </w:drawing>
+      </w:r>
+    </w:p>
+    <w:p>
+      <w:pPr>
+        <w:pStyle w:val="a5"/>
         <w:numPr>
           <w:ilvl w:val="0"/>
-          <w:numId w:val="2"/>
+          <w:numId w:val="4"/>
         </w:numPr>
         <w:ind w:firstLineChars="0"/>
       </w:pPr>
@@ -142,23 +1834,299 @@
         <w:rPr>
           <w:rFonts w:hint="eastAsia"/>
         </w:rPr>
-        <w:t>F</w:t>
-      </w:r>
-      <w:r>
-        <w:t>-&gt;(E)</w:t>
-      </w:r>
-    </w:p>
-    <w:p>
-      <w:pPr>
-        <w:pStyle w:val="a4"/>
+        <w:t>LL1Parser</w:t>
+      </w:r>
+    </w:p>
+    <w:p>
+      <w:pPr>
+        <w:ind w:left="360"/>
+      </w:pPr>
+      <w:r>
+        <w:rPr>
+          <w:noProof/>
+        </w:rPr>
+        <w:drawing>
+          <wp:inline distT="0" distB="0" distL="0" distR="0" wp14:anchorId="4DD4E14B" wp14:editId="2A5AD8FE">
+            <wp:extent cx="5274310" cy="2540635"/>
+            <wp:effectExtent l="0" t="0" r="2540" b="0"/>
+            <wp:docPr id="7" name="图片 7"/>
+            <wp:cNvGraphicFramePr>
+              <a:graphicFrameLocks xmlns:a="http://schemas.openxmlformats.org/drawingml/2006/main" noChangeAspect="1"/>
+            </wp:cNvGraphicFramePr>
+            <a:graphic xmlns:a="http://schemas.openxmlformats.org/drawingml/2006/main">
+              <a:graphicData uri="http://schemas.openxmlformats.org/drawingml/2006/picture">
+                <pic:pic xmlns:pic="http://schemas.openxmlformats.org/drawingml/2006/picture">
+                  <pic:nvPicPr>
+                    <pic:cNvPr id="1" name=""/>
+                    <pic:cNvPicPr/>
+                  </pic:nvPicPr>
+                  <pic:blipFill>
+                    <a:blip r:embed="rId6"/>
+                    <a:stretch>
+                      <a:fillRect/>
+                    </a:stretch>
+                  </pic:blipFill>
+                  <pic:spPr>
+                    <a:xfrm>
+                      <a:off x="0" y="0"/>
+                      <a:ext cx="5274310" cy="2540635"/>
+                    </a:xfrm>
+                    <a:prstGeom prst="rect">
+                      <a:avLst/>
+                    </a:prstGeom>
+                  </pic:spPr>
+                </pic:pic>
+              </a:graphicData>
+            </a:graphic>
+          </wp:inline>
+        </w:drawing>
+      </w:r>
+    </w:p>
+    <w:p>
+      <w:pPr>
+        <w:pStyle w:val="a5"/>
         <w:numPr>
           <w:ilvl w:val="0"/>
-          <w:numId w:val="2"/>
+          <w:numId w:val="4"/>
         </w:numPr>
         <w:ind w:firstLineChars="0"/>
-        <w:rPr>
-          <w:rFonts w:hint="eastAsia"/>
-        </w:rPr>
+      </w:pPr>
+      <w:proofErr w:type="spellStart"/>
+      <w:r>
+        <w:rPr>
+          <w:rFonts w:hint="eastAsia"/>
+        </w:rPr>
+        <w:t>LRParser</w:t>
+      </w:r>
+      <w:proofErr w:type="spellEnd"/>
+    </w:p>
+    <w:p>
+      <w:pPr>
+        <w:pStyle w:val="a5"/>
+        <w:numPr>
+          <w:ilvl w:val="1"/>
+          <w:numId w:val="4"/>
+        </w:numPr>
+        <w:ind w:firstLineChars="0"/>
+      </w:pPr>
+      <w:r>
+        <w:rPr>
+          <w:rFonts w:hint="eastAsia"/>
+        </w:rPr>
+        <w:t>识别该文</w:t>
+      </w:r>
+      <w:proofErr w:type="gramStart"/>
+      <w:r>
+        <w:rPr>
+          <w:rFonts w:hint="eastAsia"/>
+        </w:rPr>
+        <w:t>发所有活</w:t>
+      </w:r>
+      <w:proofErr w:type="gramEnd"/>
+      <w:r>
+        <w:rPr>
+          <w:rFonts w:hint="eastAsia"/>
+        </w:rPr>
+        <w:t>前缀的DFA</w:t>
+      </w:r>
+    </w:p>
+    <w:p>
+      <w:pPr>
+        <w:ind w:left="840"/>
+      </w:pPr>
+      <w:r>
+        <w:rPr>
+          <w:noProof/>
+        </w:rPr>
+        <w:drawing>
+          <wp:inline distT="0" distB="0" distL="0" distR="0" wp14:anchorId="4F494C45" wp14:editId="37B29856">
+            <wp:extent cx="2893632" cy="2549434"/>
+            <wp:effectExtent l="0" t="0" r="2540" b="3810"/>
+            <wp:docPr id="8" name="图片 8"/>
+            <wp:cNvGraphicFramePr>
+              <a:graphicFrameLocks xmlns:a="http://schemas.openxmlformats.org/drawingml/2006/main" noChangeAspect="1"/>
+            </wp:cNvGraphicFramePr>
+            <a:graphic xmlns:a="http://schemas.openxmlformats.org/drawingml/2006/main">
+              <a:graphicData uri="http://schemas.openxmlformats.org/drawingml/2006/picture">
+                <pic:pic xmlns:pic="http://schemas.openxmlformats.org/drawingml/2006/picture">
+                  <pic:nvPicPr>
+                    <pic:cNvPr id="1" name=""/>
+                    <pic:cNvPicPr/>
+                  </pic:nvPicPr>
+                  <pic:blipFill>
+                    <a:blip r:embed="rId7"/>
+                    <a:stretch>
+                      <a:fillRect/>
+                    </a:stretch>
+                  </pic:blipFill>
+                  <pic:spPr>
+                    <a:xfrm>
+                      <a:off x="0" y="0"/>
+                      <a:ext cx="2919014" cy="2571797"/>
+                    </a:xfrm>
+                    <a:prstGeom prst="rect">
+                      <a:avLst/>
+                    </a:prstGeom>
+                  </pic:spPr>
+                </pic:pic>
+              </a:graphicData>
+            </a:graphic>
+          </wp:inline>
+        </w:drawing>
+      </w:r>
+    </w:p>
+    <w:p>
+      <w:pPr>
+        <w:pStyle w:val="a5"/>
+        <w:numPr>
+          <w:ilvl w:val="1"/>
+          <w:numId w:val="4"/>
+        </w:numPr>
+        <w:ind w:firstLineChars="0"/>
+      </w:pPr>
+      <w:r>
+        <w:rPr>
+          <w:rFonts w:hint="eastAsia"/>
+        </w:rPr>
+        <w:lastRenderedPageBreak/>
+        <w:t>该文法的LR分析表</w:t>
+      </w:r>
+    </w:p>
+    <w:p>
+      <w:pPr>
+        <w:pStyle w:val="a5"/>
+        <w:numPr>
+          <w:ilvl w:val="2"/>
+          <w:numId w:val="4"/>
+        </w:numPr>
+        <w:ind w:firstLineChars="0"/>
+      </w:pPr>
+      <w:r>
+        <w:rPr>
+          <w:rFonts w:hint="eastAsia"/>
+        </w:rPr>
+        <w:t>E</w:t>
+      </w:r>
+      <w:r>
+        <w:t>’-&gt;E</w:t>
+      </w:r>
+    </w:p>
+    <w:p>
+      <w:pPr>
+        <w:pStyle w:val="a5"/>
+        <w:numPr>
+          <w:ilvl w:val="2"/>
+          <w:numId w:val="4"/>
+        </w:numPr>
+        <w:ind w:firstLineChars="0"/>
+      </w:pPr>
+      <w:r>
+        <w:rPr>
+          <w:rFonts w:hint="eastAsia"/>
+        </w:rPr>
+        <w:t>E</w:t>
+      </w:r>
+      <w:r>
+        <w:t>-&gt;E+T</w:t>
+      </w:r>
+    </w:p>
+    <w:p>
+      <w:pPr>
+        <w:pStyle w:val="a5"/>
+        <w:numPr>
+          <w:ilvl w:val="2"/>
+          <w:numId w:val="4"/>
+        </w:numPr>
+        <w:ind w:firstLineChars="0"/>
+      </w:pPr>
+      <w:r>
+        <w:rPr>
+          <w:rFonts w:hint="eastAsia"/>
+        </w:rPr>
+        <w:t>E</w:t>
+      </w:r>
+      <w:r>
+        <w:t>-&gt;E-T</w:t>
+      </w:r>
+    </w:p>
+    <w:p>
+      <w:pPr>
+        <w:pStyle w:val="a5"/>
+        <w:numPr>
+          <w:ilvl w:val="2"/>
+          <w:numId w:val="4"/>
+        </w:numPr>
+        <w:ind w:firstLineChars="0"/>
+      </w:pPr>
+      <w:r>
+        <w:rPr>
+          <w:rFonts w:hint="eastAsia"/>
+        </w:rPr>
+        <w:t>E</w:t>
+      </w:r>
+      <w:r>
+        <w:t>-&gt;T</w:t>
+      </w:r>
+    </w:p>
+    <w:p>
+      <w:pPr>
+        <w:pStyle w:val="a5"/>
+        <w:numPr>
+          <w:ilvl w:val="2"/>
+          <w:numId w:val="4"/>
+        </w:numPr>
+        <w:ind w:firstLineChars="0"/>
+      </w:pPr>
+      <w:r>
+        <w:rPr>
+          <w:rFonts w:hint="eastAsia"/>
+        </w:rPr>
+        <w:t>T</w:t>
+      </w:r>
+      <w:r>
+        <w:t>-&gt;T*F</w:t>
+      </w:r>
+    </w:p>
+    <w:p>
+      <w:pPr>
+        <w:pStyle w:val="a5"/>
+        <w:numPr>
+          <w:ilvl w:val="2"/>
+          <w:numId w:val="4"/>
+        </w:numPr>
+        <w:ind w:firstLineChars="0"/>
+      </w:pPr>
+      <w:r>
+        <w:t>T-&gt;T/F</w:t>
+      </w:r>
+    </w:p>
+    <w:p>
+      <w:pPr>
+        <w:pStyle w:val="a5"/>
+        <w:numPr>
+          <w:ilvl w:val="2"/>
+          <w:numId w:val="4"/>
+        </w:numPr>
+        <w:ind w:firstLineChars="0"/>
+      </w:pPr>
+      <w:r>
+        <w:rPr>
+          <w:rFonts w:hint="eastAsia"/>
+        </w:rPr>
+        <w:t>T</w:t>
+      </w:r>
+      <w:r>
+        <w:t>-&gt;F</w:t>
+      </w:r>
+    </w:p>
+    <w:p>
+      <w:pPr>
+        <w:pStyle w:val="a5"/>
+        <w:numPr>
+          <w:ilvl w:val="2"/>
+          <w:numId w:val="4"/>
+        </w:numPr>
+        <w:ind w:firstLineChars="0"/>
       </w:pPr>
       <w:r>
         <w:rPr>
@@ -167,19 +2135,34 @@
         <w:t>F</w:t>
       </w:r>
       <w:r>
+        <w:t>-&gt;(E)</w:t>
+      </w:r>
+    </w:p>
+    <w:p>
+      <w:pPr>
+        <w:pStyle w:val="a5"/>
+        <w:numPr>
+          <w:ilvl w:val="2"/>
+          <w:numId w:val="4"/>
+        </w:numPr>
+        <w:ind w:firstLineChars="0"/>
+        <w:rPr>
+          <w:rFonts w:hint="eastAsia"/>
+        </w:rPr>
+      </w:pPr>
+      <w:r>
+        <w:rPr>
+          <w:rFonts w:hint="eastAsia"/>
+        </w:rPr>
+        <w:t>F</w:t>
+      </w:r>
+      <w:r>
         <w:t>-&gt;num</w:t>
       </w:r>
-    </w:p>
-    <w:p>
-      <w:pPr>
-        <w:rPr>
-          <w:rFonts w:hint="eastAsia"/>
-        </w:rPr>
-      </w:pPr>
     </w:p>
     <w:tbl>
       <w:tblPr>
-        <w:tblStyle w:val="a3"/>
+        <w:tblStyle w:val="a6"/>
         <w:tblW w:w="0" w:type="auto"/>
         <w:jc w:val="center"/>
         <w:tblLook w:val="04A0" w:firstRow="1" w:lastRow="0" w:firstColumn="1" w:lastColumn="0" w:noHBand="0" w:noVBand="1"/>
@@ -1572,9 +3555,6 @@
           <w:p>
             <w:pPr>
               <w:jc w:val="center"/>
-              <w:rPr>
-                <w:rFonts w:hint="eastAsia"/>
-              </w:rPr>
             </w:pPr>
             <w:r>
               <w:rPr>
@@ -1739,9 +3719,6 @@
           <w:p>
             <w:pPr>
               <w:jc w:val="center"/>
-              <w:rPr>
-                <w:rFonts w:hint="eastAsia"/>
-              </w:rPr>
             </w:pPr>
             <w:r>
               <w:rPr>
@@ -1906,9 +3883,6 @@
           <w:p>
             <w:pPr>
               <w:jc w:val="center"/>
-              <w:rPr>
-                <w:rFonts w:hint="eastAsia"/>
-              </w:rPr>
             </w:pPr>
             <w:r>
               <w:rPr>
@@ -2067,9 +4041,6 @@
           <w:p>
             <w:pPr>
               <w:jc w:val="center"/>
-              <w:rPr>
-                <w:rFonts w:hint="eastAsia"/>
-              </w:rPr>
             </w:pPr>
             <w:r>
               <w:rPr>
@@ -2228,9 +4199,6 @@
           <w:p>
             <w:pPr>
               <w:jc w:val="center"/>
-              <w:rPr>
-                <w:rFonts w:hint="eastAsia"/>
-              </w:rPr>
             </w:pPr>
             <w:r>
               <w:rPr>
@@ -2392,9 +4360,6 @@
           <w:p>
             <w:pPr>
               <w:jc w:val="center"/>
-              <w:rPr>
-                <w:rFonts w:hint="eastAsia"/>
-              </w:rPr>
             </w:pPr>
             <w:r>
               <w:rPr>
@@ -2601,9 +4566,6 @@
           <w:p>
             <w:pPr>
               <w:jc w:val="center"/>
-              <w:rPr>
-                <w:rFonts w:hint="eastAsia"/>
-              </w:rPr>
             </w:pPr>
             <w:r>
               <w:rPr>
@@ -2810,9 +4772,6 @@
           <w:p>
             <w:pPr>
               <w:jc w:val="center"/>
-              <w:rPr>
-                <w:rFonts w:hint="eastAsia"/>
-              </w:rPr>
             </w:pPr>
             <w:r>
               <w:rPr>
@@ -3019,9 +4978,6 @@
           <w:p>
             <w:pPr>
               <w:jc w:val="center"/>
-              <w:rPr>
-                <w:rFonts w:hint="eastAsia"/>
-              </w:rPr>
             </w:pPr>
             <w:r>
               <w:rPr>
@@ -3228,9 +5184,6 @@
           <w:p>
             <w:pPr>
               <w:jc w:val="center"/>
-              <w:rPr>
-                <w:rFonts w:hint="eastAsia"/>
-              </w:rPr>
             </w:pPr>
             <w:r>
               <w:rPr>
@@ -3427,7 +5380,586 @@
         </w:tc>
       </w:tr>
     </w:tbl>
-    <w:p/>
+    <w:p>
+      <w:pPr>
+        <w:pStyle w:val="a5"/>
+        <w:numPr>
+          <w:ilvl w:val="1"/>
+          <w:numId w:val="4"/>
+        </w:numPr>
+        <w:ind w:firstLineChars="0"/>
+      </w:pPr>
+      <w:r>
+        <w:rPr>
+          <w:rFonts w:hint="eastAsia"/>
+        </w:rPr>
+        <w:t>L</w:t>
+      </w:r>
+      <w:r>
+        <w:t>R</w:t>
+      </w:r>
+      <w:r>
+        <w:rPr>
+          <w:rFonts w:hint="eastAsia"/>
+        </w:rPr>
+        <w:t>分析程序</w:t>
+      </w:r>
+    </w:p>
+    <w:p>
+      <w:pPr>
+        <w:ind w:left="840"/>
+        <w:rPr>
+          <w:rFonts w:hint="eastAsia"/>
+        </w:rPr>
+      </w:pPr>
+      <w:r>
+        <w:rPr>
+          <w:noProof/>
+        </w:rPr>
+        <w:drawing>
+          <wp:inline distT="0" distB="0" distL="0" distR="0" wp14:anchorId="5ADB7A88" wp14:editId="03CE8061">
+            <wp:extent cx="5274310" cy="2821305"/>
+            <wp:effectExtent l="0" t="0" r="2540" b="0"/>
+            <wp:docPr id="9" name="图片 9"/>
+            <wp:cNvGraphicFramePr>
+              <a:graphicFrameLocks xmlns:a="http://schemas.openxmlformats.org/drawingml/2006/main" noChangeAspect="1"/>
+            </wp:cNvGraphicFramePr>
+            <a:graphic xmlns:a="http://schemas.openxmlformats.org/drawingml/2006/main">
+              <a:graphicData uri="http://schemas.openxmlformats.org/drawingml/2006/picture">
+                <pic:pic xmlns:pic="http://schemas.openxmlformats.org/drawingml/2006/picture">
+                  <pic:nvPicPr>
+                    <pic:cNvPr id="1" name=""/>
+                    <pic:cNvPicPr/>
+                  </pic:nvPicPr>
+                  <pic:blipFill>
+                    <a:blip r:embed="rId8"/>
+                    <a:stretch>
+                      <a:fillRect/>
+                    </a:stretch>
+                  </pic:blipFill>
+                  <pic:spPr>
+                    <a:xfrm>
+                      <a:off x="0" y="0"/>
+                      <a:ext cx="5274310" cy="2821305"/>
+                    </a:xfrm>
+                    <a:prstGeom prst="rect">
+                      <a:avLst/>
+                    </a:prstGeom>
+                  </pic:spPr>
+                </pic:pic>
+              </a:graphicData>
+            </a:graphic>
+          </wp:inline>
+        </w:drawing>
+      </w:r>
+    </w:p>
+    <w:p>
+      <w:pPr>
+        <w:pStyle w:val="2"/>
+      </w:pPr>
+      <w:r>
+        <w:rPr>
+          <w:rFonts w:hint="eastAsia"/>
+        </w:rPr>
+        <w:lastRenderedPageBreak/>
+        <w:t>源程序清单</w:t>
+      </w:r>
+    </w:p>
+    <w:p>
+      <w:r>
+        <w:rPr>
+          <w:rFonts w:hint="eastAsia"/>
+        </w:rPr>
+        <w:t>源程序：</w:t>
+      </w:r>
+    </w:p>
+    <w:p>
+      <w:pPr>
+        <w:ind w:leftChars="100" w:left="210"/>
+      </w:pPr>
+      <w:r>
+        <w:t>i</w:t>
+      </w:r>
+      <w:r>
+        <w:rPr>
+          <w:rFonts w:hint="eastAsia"/>
+        </w:rPr>
+        <w:t>nclude/</w:t>
+      </w:r>
+      <w:r>
+        <w:t>L</w:t>
+      </w:r>
+      <w:r>
+        <w:rPr>
+          <w:rFonts w:hint="eastAsia"/>
+        </w:rPr>
+        <w:t>L</w:t>
+      </w:r>
+      <w:r>
+        <w:t>1TableCreator.h</w:t>
+      </w:r>
+    </w:p>
+    <w:p>
+      <w:pPr>
+        <w:ind w:leftChars="100" w:left="210"/>
+      </w:pPr>
+      <w:proofErr w:type="spellStart"/>
+      <w:r>
+        <w:rPr>
+          <w:rFonts w:hint="eastAsia"/>
+        </w:rPr>
+        <w:t>s</w:t>
+      </w:r>
+      <w:r>
+        <w:t>rc</w:t>
+      </w:r>
+      <w:proofErr w:type="spellEnd"/>
+      <w:r>
+        <w:t>/LL1TableCreator.cpp</w:t>
+      </w:r>
+    </w:p>
+    <w:p>
+      <w:pPr>
+        <w:ind w:leftChars="100" w:left="210"/>
+      </w:pPr>
+      <w:r>
+        <w:t>i</w:t>
+      </w:r>
+      <w:r>
+        <w:rPr>
+          <w:rFonts w:hint="eastAsia"/>
+        </w:rPr>
+        <w:t>nclude/</w:t>
+      </w:r>
+      <w:r>
+        <w:t>L</w:t>
+      </w:r>
+      <w:r>
+        <w:rPr>
+          <w:rFonts w:hint="eastAsia"/>
+        </w:rPr>
+        <w:t>L</w:t>
+      </w:r>
+      <w:r>
+        <w:t>1</w:t>
+      </w:r>
+      <w:r>
+        <w:t>Parser</w:t>
+      </w:r>
+      <w:r>
+        <w:t>.h</w:t>
+      </w:r>
+    </w:p>
+    <w:p>
+      <w:pPr>
+        <w:ind w:leftChars="100" w:left="210"/>
+        <w:rPr>
+          <w:rFonts w:hint="eastAsia"/>
+        </w:rPr>
+      </w:pPr>
+      <w:proofErr w:type="spellStart"/>
+      <w:r>
+        <w:rPr>
+          <w:rFonts w:hint="eastAsia"/>
+        </w:rPr>
+        <w:t>s</w:t>
+      </w:r>
+      <w:r>
+        <w:t>rc</w:t>
+      </w:r>
+      <w:proofErr w:type="spellEnd"/>
+      <w:r>
+        <w:t>/LL1</w:t>
+      </w:r>
+      <w:r>
+        <w:t>Parser</w:t>
+      </w:r>
+      <w:r>
+        <w:t>.cpp</w:t>
+      </w:r>
+    </w:p>
+    <w:p>
+      <w:pPr>
+        <w:ind w:leftChars="100" w:left="210"/>
+      </w:pPr>
+      <w:r>
+        <w:t>i</w:t>
+      </w:r>
+      <w:r>
+        <w:rPr>
+          <w:rFonts w:hint="eastAsia"/>
+        </w:rPr>
+        <w:t>nclude/</w:t>
+      </w:r>
+      <w:proofErr w:type="spellStart"/>
+      <w:r>
+        <w:t>L</w:t>
+      </w:r>
+      <w:r>
+        <w:t>RParser</w:t>
+      </w:r>
+      <w:r>
+        <w:t>.h</w:t>
+      </w:r>
+      <w:proofErr w:type="spellEnd"/>
+    </w:p>
+    <w:p>
+      <w:pPr>
+        <w:ind w:leftChars="100" w:left="210"/>
+      </w:pPr>
+      <w:proofErr w:type="spellStart"/>
+      <w:r>
+        <w:rPr>
+          <w:rFonts w:hint="eastAsia"/>
+        </w:rPr>
+        <w:t>s</w:t>
+      </w:r>
+      <w:r>
+        <w:t>rc</w:t>
+      </w:r>
+      <w:proofErr w:type="spellEnd"/>
+      <w:r>
+        <w:t>/L</w:t>
+      </w:r>
+      <w:r>
+        <w:t>RParser</w:t>
+      </w:r>
+      <w:r>
+        <w:t>.cpp</w:t>
+      </w:r>
+    </w:p>
+    <w:p>
+      <w:pPr>
+        <w:ind w:leftChars="100" w:left="210"/>
+      </w:pPr>
+      <w:r>
+        <w:t>main.cpp</w:t>
+      </w:r>
+    </w:p>
+    <w:p>
+      <w:r>
+        <w:rPr>
+          <w:rFonts w:hint="eastAsia"/>
+        </w:rPr>
+        <w:t>构建：</w:t>
+      </w:r>
+      <w:proofErr w:type="spellStart"/>
+      <w:r>
+        <w:rPr>
+          <w:rFonts w:hint="eastAsia"/>
+        </w:rPr>
+        <w:t>m</w:t>
+      </w:r>
+      <w:r>
+        <w:t>kdir</w:t>
+      </w:r>
+      <w:proofErr w:type="spellEnd"/>
+      <w:r>
+        <w:t xml:space="preserve"> bin &amp;&amp; cd bin &amp;&amp; </w:t>
+      </w:r>
+      <w:proofErr w:type="spellStart"/>
+      <w:r>
+        <w:t>cmake</w:t>
+      </w:r>
+      <w:proofErr w:type="spellEnd"/>
+      <w:r>
+        <w:t xml:space="preserve"> .. &amp;&amp; make</w:t>
+      </w:r>
+    </w:p>
+    <w:p>
+      <w:r>
+        <w:rPr>
+          <w:rFonts w:hint="eastAsia"/>
+        </w:rPr>
+        <w:t>运行：</w:t>
+      </w:r>
+      <w:proofErr w:type="gramStart"/>
+      <w:r>
+        <w:rPr>
+          <w:rFonts w:hint="eastAsia"/>
+        </w:rPr>
+        <w:t>.</w:t>
+      </w:r>
+      <w:r>
+        <w:t>/</w:t>
+      </w:r>
+      <w:proofErr w:type="gramEnd"/>
+      <w:r>
+        <w:t>Pars</w:t>
+      </w:r>
+      <w:r>
+        <w:t>er</w:t>
+      </w:r>
+    </w:p>
+    <w:p>
+      <w:pPr>
+        <w:pStyle w:val="2"/>
+      </w:pPr>
+      <w:r>
+        <w:rPr>
+          <w:rFonts w:hint="eastAsia"/>
+        </w:rPr>
+        <w:t>程序测试</w:t>
+      </w:r>
+    </w:p>
+    <w:p>
+      <w:r>
+        <w:rPr>
+          <w:rFonts w:hint="eastAsia"/>
+        </w:rPr>
+        <w:t>测试环境：Windows</w:t>
+      </w:r>
+      <w:r>
+        <w:t xml:space="preserve">10 </w:t>
+      </w:r>
+      <w:r>
+        <w:rPr>
+          <w:rFonts w:hint="eastAsia"/>
+        </w:rPr>
+        <w:t>WSL</w:t>
+      </w:r>
+      <w:r>
+        <w:t xml:space="preserve"> (</w:t>
+      </w:r>
+      <w:r>
+        <w:t>Ubuntu 20.04.1 LTS</w:t>
+      </w:r>
+      <w:r>
+        <w:rPr>
+          <w:rFonts w:hint="eastAsia"/>
+        </w:rPr>
+        <w:t>)</w:t>
+      </w:r>
+    </w:p>
+    <w:p>
+      <w:pPr>
+        <w:rPr>
+          <w:rFonts w:hint="eastAsia"/>
+        </w:rPr>
+      </w:pPr>
+      <w:r>
+        <w:rPr>
+          <w:rFonts w:hint="eastAsia"/>
+        </w:rPr>
+        <w:t>测试的功能：</w:t>
+      </w:r>
+      <w:r>
+        <w:rPr>
+          <w:rFonts w:hint="eastAsia"/>
+        </w:rPr>
+        <w:t>L</w:t>
+      </w:r>
+      <w:r>
+        <w:t>L1</w:t>
+      </w:r>
+      <w:r>
+        <w:rPr>
+          <w:rFonts w:hint="eastAsia"/>
+        </w:rPr>
+        <w:t>预测分析表构造，LL</w:t>
+      </w:r>
+      <w:r>
+        <w:t>1</w:t>
+      </w:r>
+      <w:r>
+        <w:rPr>
+          <w:rFonts w:hint="eastAsia"/>
+        </w:rPr>
+        <w:t>分析，LR分析</w:t>
+      </w:r>
+    </w:p>
+    <w:p>
+      <w:r>
+        <w:rPr>
+          <w:rFonts w:hint="eastAsia"/>
+        </w:rPr>
+        <w:t>测试结果：</w:t>
+      </w:r>
+    </w:p>
+    <w:p>
+      <w:r>
+        <w:tab/>
+      </w:r>
+      <w:r>
+        <w:rPr>
+          <w:rFonts w:hint="eastAsia"/>
+        </w:rPr>
+        <w:t>LL</w:t>
+      </w:r>
+      <w:r>
+        <w:t>1</w:t>
+      </w:r>
+      <w:r>
+        <w:rPr>
+          <w:rFonts w:hint="eastAsia"/>
+        </w:rPr>
+        <w:t>预测分析表：</w:t>
+      </w:r>
+    </w:p>
+    <w:p>
+      <w:r>
+        <w:rPr>
+          <w:noProof/>
+        </w:rPr>
+        <w:drawing>
+          <wp:inline distT="0" distB="0" distL="0" distR="0" wp14:anchorId="327BE4D1" wp14:editId="69043ED0">
+            <wp:extent cx="5274310" cy="996950"/>
+            <wp:effectExtent l="0" t="0" r="2540" b="0"/>
+            <wp:docPr id="1" name="图片 1"/>
+            <wp:cNvGraphicFramePr>
+              <a:graphicFrameLocks xmlns:a="http://schemas.openxmlformats.org/drawingml/2006/main" noChangeAspect="1"/>
+            </wp:cNvGraphicFramePr>
+            <a:graphic xmlns:a="http://schemas.openxmlformats.org/drawingml/2006/main">
+              <a:graphicData uri="http://schemas.openxmlformats.org/drawingml/2006/picture">
+                <pic:pic xmlns:pic="http://schemas.openxmlformats.org/drawingml/2006/picture">
+                  <pic:nvPicPr>
+                    <pic:cNvPr id="1" name=""/>
+                    <pic:cNvPicPr/>
+                  </pic:nvPicPr>
+                  <pic:blipFill>
+                    <a:blip r:embed="rId9"/>
+                    <a:stretch>
+                      <a:fillRect/>
+                    </a:stretch>
+                  </pic:blipFill>
+                  <pic:spPr>
+                    <a:xfrm>
+                      <a:off x="0" y="0"/>
+                      <a:ext cx="5274310" cy="996950"/>
+                    </a:xfrm>
+                    <a:prstGeom prst="rect">
+                      <a:avLst/>
+                    </a:prstGeom>
+                  </pic:spPr>
+                </pic:pic>
+              </a:graphicData>
+            </a:graphic>
+          </wp:inline>
+        </w:drawing>
+      </w:r>
+    </w:p>
+    <w:p>
+      <w:r>
+        <w:tab/>
+      </w:r>
+      <w:r>
+        <w:rPr>
+          <w:rFonts w:hint="eastAsia"/>
+        </w:rPr>
+        <w:t>LL</w:t>
+      </w:r>
+      <w:r>
+        <w:t>1</w:t>
+      </w:r>
+      <w:r>
+        <w:rPr>
+          <w:rFonts w:hint="eastAsia"/>
+        </w:rPr>
+        <w:t>分析：</w:t>
+      </w:r>
+    </w:p>
+    <w:p>
+      <w:r>
+        <w:rPr>
+          <w:noProof/>
+        </w:rPr>
+        <w:lastRenderedPageBreak/>
+        <w:drawing>
+          <wp:inline distT="0" distB="0" distL="0" distR="0" wp14:anchorId="349EBE09" wp14:editId="1BE803A8">
+            <wp:extent cx="5274310" cy="6279515"/>
+            <wp:effectExtent l="0" t="0" r="2540" b="6985"/>
+            <wp:docPr id="4" name="图片 4"/>
+            <wp:cNvGraphicFramePr>
+              <a:graphicFrameLocks xmlns:a="http://schemas.openxmlformats.org/drawingml/2006/main" noChangeAspect="1"/>
+            </wp:cNvGraphicFramePr>
+            <a:graphic xmlns:a="http://schemas.openxmlformats.org/drawingml/2006/main">
+              <a:graphicData uri="http://schemas.openxmlformats.org/drawingml/2006/picture">
+                <pic:pic xmlns:pic="http://schemas.openxmlformats.org/drawingml/2006/picture">
+                  <pic:nvPicPr>
+                    <pic:cNvPr id="1" name=""/>
+                    <pic:cNvPicPr/>
+                  </pic:nvPicPr>
+                  <pic:blipFill>
+                    <a:blip r:embed="rId10"/>
+                    <a:stretch>
+                      <a:fillRect/>
+                    </a:stretch>
+                  </pic:blipFill>
+                  <pic:spPr>
+                    <a:xfrm>
+                      <a:off x="0" y="0"/>
+                      <a:ext cx="5274310" cy="6279515"/>
+                    </a:xfrm>
+                    <a:prstGeom prst="rect">
+                      <a:avLst/>
+                    </a:prstGeom>
+                  </pic:spPr>
+                </pic:pic>
+              </a:graphicData>
+            </a:graphic>
+          </wp:inline>
+        </w:drawing>
+      </w:r>
+    </w:p>
+    <w:p>
+      <w:r>
+        <w:tab/>
+      </w:r>
+      <w:r>
+        <w:rPr>
+          <w:rFonts w:hint="eastAsia"/>
+        </w:rPr>
+        <w:t>LR分析：</w:t>
+      </w:r>
+    </w:p>
+    <w:p>
+      <w:pPr>
+        <w:rPr>
+          <w:rFonts w:hint="eastAsia"/>
+        </w:rPr>
+      </w:pPr>
+      <w:r>
+        <w:rPr>
+          <w:noProof/>
+        </w:rPr>
+        <w:lastRenderedPageBreak/>
+        <w:drawing>
+          <wp:inline distT="0" distB="0" distL="0" distR="0" wp14:anchorId="08690873" wp14:editId="36EEA133">
+            <wp:extent cx="5274310" cy="5419090"/>
+            <wp:effectExtent l="0" t="0" r="2540" b="0"/>
+            <wp:docPr id="5" name="图片 5"/>
+            <wp:cNvGraphicFramePr>
+              <a:graphicFrameLocks xmlns:a="http://schemas.openxmlformats.org/drawingml/2006/main" noChangeAspect="1"/>
+            </wp:cNvGraphicFramePr>
+            <a:graphic xmlns:a="http://schemas.openxmlformats.org/drawingml/2006/main">
+              <a:graphicData uri="http://schemas.openxmlformats.org/drawingml/2006/picture">
+                <pic:pic xmlns:pic="http://schemas.openxmlformats.org/drawingml/2006/picture">
+                  <pic:nvPicPr>
+                    <pic:cNvPr id="1" name=""/>
+                    <pic:cNvPicPr/>
+                  </pic:nvPicPr>
+                  <pic:blipFill>
+                    <a:blip r:embed="rId11"/>
+                    <a:stretch>
+                      <a:fillRect/>
+                    </a:stretch>
+                  </pic:blipFill>
+                  <pic:spPr>
+                    <a:xfrm>
+                      <a:off x="0" y="0"/>
+                      <a:ext cx="5274310" cy="5419090"/>
+                    </a:xfrm>
+                    <a:prstGeom prst="rect">
+                      <a:avLst/>
+                    </a:prstGeom>
+                  </pic:spPr>
+                </pic:pic>
+              </a:graphicData>
+            </a:graphic>
+          </wp:inline>
+        </w:drawing>
+      </w:r>
+    </w:p>
     <w:sectPr>
       <w:pgSz w:w="11906" w:h="16838"/>
       <w:pgMar w:top="1440" w:right="1800" w:bottom="1440" w:left="1800" w:header="851" w:footer="992" w:gutter="0"/>
@@ -3441,15 +5973,16 @@
 <file path=word/numbering.xml><?xml version="1.0" encoding="utf-8"?>
 <w:numbering xmlns:wpc="http://schemas.microsoft.com/office/word/2010/wordprocessingCanvas" xmlns:cx="http://schemas.microsoft.com/office/drawing/2014/chartex" xmlns:cx1="http://schemas.microsoft.com/office/drawing/2015/9/8/chartex" xmlns:cx2="http://schemas.microsoft.com/office/drawing/2015/10/21/chartex" xmlns:cx3="http://schemas.microsoft.com/office/drawing/2016/5/9/chartex" xmlns:cx4="http://schemas.microsoft.com/office/drawing/2016/5/10/chartex" xmlns:cx5="http://schemas.microsoft.com/office/drawing/2016/5/11/chartex" xmlns:cx6="http://schemas.microsoft.com/office/drawing/2016/5/12/chartex" xmlns:cx7="http://schemas.microsoft.com/office/drawing/2016/5/13/chartex" xmlns:cx8="http://schemas.microsoft.com/office/drawing/2016/5/14/chartex" xmlns:mc="http://schemas.openxmlformats.org/markup-compatibility/2006" xmlns:aink="http://schemas.microsoft.com/office/drawing/2016/ink" xmlns:am3d="http://schemas.microsoft.com/office/drawing/2017/model3d" xmlns:o="urn:schemas-microsoft-com:office:office" xmlns:r="http://schemas.openxmlformats.org/officeDocument/2006/relationships" xmlns:m="http://schemas.openxmlformats.org/officeDocument/2006/math" xmlns:v="urn:schemas-microsoft-com:vml" xmlns:wp14="http://schemas.microsoft.com/office/word/2010/wordprocessingDrawing" xmlns:wp="http://schemas.openxmlformats.org/drawingml/2006/wordprocessingDrawing" xmlns:w10="urn:schemas-microsoft-com:office:word" xmlns:w="http://schemas.openxmlformats.org/wordprocessingml/2006/main" xmlns:w14="http://schemas.microsoft.com/office/word/2010/wordml" xmlns:w15="http://schemas.microsoft.com/office/word/2012/wordml" xmlns:w16cex="http://schemas.microsoft.com/office/word/2018/wordml/cex" xmlns:w16cid="http://schemas.microsoft.com/office/word/2016/wordml/cid" xmlns:w16="http://schemas.microsoft.com/office/word/2018/wordml" xmlns:w16sdtdh="http://schemas.microsoft.com/office/word/2020/wordml/sdtdatahash" xmlns:w16se="http://schemas.microsoft.com/office/word/2015/wordml/symex" xmlns:wpg="http://schemas.microsoft.com/office/word/2010/wordprocessingGroup" xmlns:wpi="http://schemas.microsoft.com/office/word/2010/wordprocessingInk" xmlns:wne="http://schemas.microsoft.com/office/word/2006/wordml" xmlns:wps="http://schemas.microsoft.com/office/word/2010/wordprocessingShape" mc:Ignorable="w14 w15 w16se w16cid w16 w16cex w16sdtdh wp14">
   <w:abstractNum w:abstractNumId="0" w15:restartNumberingAfterBreak="0">
-    <w:nsid w:val="15E05D5E"/>
+    <w:nsid w:val="08CD6448"/>
     <w:multiLevelType w:val="hybridMultilevel"/>
-    <w:tmpl w:val="9DC04C98"/>
-    <w:lvl w:ilvl="0" w:tplc="1B665E64">
+    <w:tmpl w:val="B7D4EE08"/>
+    <w:lvl w:ilvl="0" w:tplc="69D8F9D2">
+      <w:start w:val="1"/>
       <w:numFmt w:val="decimal"/>
       <w:lvlText w:val="%1."/>
       <w:lvlJc w:val="left"/>
       <w:pPr>
-        <w:ind w:left="360" w:hanging="360"/>
+        <w:ind w:left="780" w:hanging="360"/>
       </w:pPr>
       <w:rPr>
         <w:rFonts w:hint="default"/>
@@ -3461,7 +5994,7 @@
       <w:lvlText w:val="%2)"/>
       <w:lvlJc w:val="left"/>
       <w:pPr>
-        <w:ind w:left="840" w:hanging="420"/>
+        <w:ind w:left="1260" w:hanging="420"/>
       </w:pPr>
     </w:lvl>
     <w:lvl w:ilvl="2" w:tplc="0409001B" w:tentative="1">
@@ -3470,7 +6003,7 @@
       <w:lvlText w:val="%3."/>
       <w:lvlJc w:val="right"/>
       <w:pPr>
-        <w:ind w:left="1260" w:hanging="420"/>
+        <w:ind w:left="1680" w:hanging="420"/>
       </w:pPr>
     </w:lvl>
     <w:lvl w:ilvl="3" w:tplc="0409000F" w:tentative="1">
@@ -3479,7 +6012,7 @@
       <w:lvlText w:val="%4."/>
       <w:lvlJc w:val="left"/>
       <w:pPr>
-        <w:ind w:left="1680" w:hanging="420"/>
+        <w:ind w:left="2100" w:hanging="420"/>
       </w:pPr>
     </w:lvl>
     <w:lvl w:ilvl="4" w:tplc="04090019" w:tentative="1">
@@ -3488,7 +6021,7 @@
       <w:lvlText w:val="%5)"/>
       <w:lvlJc w:val="left"/>
       <w:pPr>
-        <w:ind w:left="2100" w:hanging="420"/>
+        <w:ind w:left="2520" w:hanging="420"/>
       </w:pPr>
     </w:lvl>
     <w:lvl w:ilvl="5" w:tplc="0409001B" w:tentative="1">
@@ -3497,7 +6030,7 @@
       <w:lvlText w:val="%6."/>
       <w:lvlJc w:val="right"/>
       <w:pPr>
-        <w:ind w:left="2520" w:hanging="420"/>
+        <w:ind w:left="2940" w:hanging="420"/>
       </w:pPr>
     </w:lvl>
     <w:lvl w:ilvl="6" w:tplc="0409000F" w:tentative="1">
@@ -3506,7 +6039,7 @@
       <w:lvlText w:val="%7."/>
       <w:lvlJc w:val="left"/>
       <w:pPr>
-        <w:ind w:left="2940" w:hanging="420"/>
+        <w:ind w:left="3360" w:hanging="420"/>
       </w:pPr>
     </w:lvl>
     <w:lvl w:ilvl="7" w:tplc="04090019" w:tentative="1">
@@ -3515,7 +6048,7 @@
       <w:lvlText w:val="%8)"/>
       <w:lvlJc w:val="left"/>
       <w:pPr>
-        <w:ind w:left="3360" w:hanging="420"/>
+        <w:ind w:left="3780" w:hanging="420"/>
       </w:pPr>
     </w:lvl>
     <w:lvl w:ilvl="8" w:tplc="0409001B" w:tentative="1">
@@ -3524,11 +6057,186 @@
       <w:lvlText w:val="%9."/>
       <w:lvlJc w:val="right"/>
       <w:pPr>
-        <w:ind w:left="3780" w:hanging="420"/>
+        <w:ind w:left="4200" w:hanging="420"/>
       </w:pPr>
     </w:lvl>
   </w:abstractNum>
   <w:abstractNum w:abstractNumId="1" w15:restartNumberingAfterBreak="0">
+    <w:nsid w:val="254A3099"/>
+    <w:multiLevelType w:val="hybridMultilevel"/>
+    <w:tmpl w:val="0824CBD2"/>
+    <w:lvl w:ilvl="0" w:tplc="0BE0DFC8">
+      <w:start w:val="1"/>
+      <w:numFmt w:val="decimal"/>
+      <w:lvlText w:val="%1."/>
+      <w:lvlJc w:val="left"/>
+      <w:pPr>
+        <w:ind w:left="360" w:hanging="360"/>
+      </w:pPr>
+      <w:rPr>
+        <w:rFonts w:hint="default"/>
+      </w:rPr>
+    </w:lvl>
+    <w:lvl w:ilvl="1" w:tplc="04090019">
+      <w:start w:val="1"/>
+      <w:numFmt w:val="lowerLetter"/>
+      <w:lvlText w:val="%2)"/>
+      <w:lvlJc w:val="left"/>
+      <w:pPr>
+        <w:ind w:left="840" w:hanging="420"/>
+      </w:pPr>
+    </w:lvl>
+    <w:lvl w:ilvl="2" w:tplc="0409001B">
+      <w:start w:val="1"/>
+      <w:numFmt w:val="lowerRoman"/>
+      <w:lvlText w:val="%3."/>
+      <w:lvlJc w:val="right"/>
+      <w:pPr>
+        <w:ind w:left="1260" w:hanging="420"/>
+      </w:pPr>
+    </w:lvl>
+    <w:lvl w:ilvl="3" w:tplc="0409000F">
+      <w:start w:val="1"/>
+      <w:numFmt w:val="decimal"/>
+      <w:lvlText w:val="%4."/>
+      <w:lvlJc w:val="left"/>
+      <w:pPr>
+        <w:ind w:left="1680" w:hanging="420"/>
+      </w:pPr>
+    </w:lvl>
+    <w:lvl w:ilvl="4" w:tplc="04090019" w:tentative="1">
+      <w:start w:val="1"/>
+      <w:numFmt w:val="lowerLetter"/>
+      <w:lvlText w:val="%5)"/>
+      <w:lvlJc w:val="left"/>
+      <w:pPr>
+        <w:ind w:left="2100" w:hanging="420"/>
+      </w:pPr>
+    </w:lvl>
+    <w:lvl w:ilvl="5" w:tplc="0409001B" w:tentative="1">
+      <w:start w:val="1"/>
+      <w:numFmt w:val="lowerRoman"/>
+      <w:lvlText w:val="%6."/>
+      <w:lvlJc w:val="right"/>
+      <w:pPr>
+        <w:ind w:left="2520" w:hanging="420"/>
+      </w:pPr>
+    </w:lvl>
+    <w:lvl w:ilvl="6" w:tplc="0409000F" w:tentative="1">
+      <w:start w:val="1"/>
+      <w:numFmt w:val="decimal"/>
+      <w:lvlText w:val="%7."/>
+      <w:lvlJc w:val="left"/>
+      <w:pPr>
+        <w:ind w:left="2940" w:hanging="420"/>
+      </w:pPr>
+    </w:lvl>
+    <w:lvl w:ilvl="7" w:tplc="04090019" w:tentative="1">
+      <w:start w:val="1"/>
+      <w:numFmt w:val="lowerLetter"/>
+      <w:lvlText w:val="%8)"/>
+      <w:lvlJc w:val="left"/>
+      <w:pPr>
+        <w:ind w:left="3360" w:hanging="420"/>
+      </w:pPr>
+    </w:lvl>
+    <w:lvl w:ilvl="8" w:tplc="0409001B" w:tentative="1">
+      <w:start w:val="1"/>
+      <w:numFmt w:val="lowerRoman"/>
+      <w:lvlText w:val="%9."/>
+      <w:lvlJc w:val="right"/>
+      <w:pPr>
+        <w:ind w:left="3780" w:hanging="420"/>
+      </w:pPr>
+    </w:lvl>
+  </w:abstractNum>
+  <w:abstractNum w:abstractNumId="2" w15:restartNumberingAfterBreak="0">
+    <w:nsid w:val="4D0D42FE"/>
+    <w:multiLevelType w:val="hybridMultilevel"/>
+    <w:tmpl w:val="ABA6811E"/>
+    <w:lvl w:ilvl="0" w:tplc="0409000F">
+      <w:start w:val="1"/>
+      <w:numFmt w:val="decimal"/>
+      <w:lvlText w:val="%1."/>
+      <w:lvlJc w:val="left"/>
+      <w:pPr>
+        <w:ind w:left="420" w:hanging="420"/>
+      </w:pPr>
+    </w:lvl>
+    <w:lvl w:ilvl="1" w:tplc="04090019" w:tentative="1">
+      <w:start w:val="1"/>
+      <w:numFmt w:val="lowerLetter"/>
+      <w:lvlText w:val="%2)"/>
+      <w:lvlJc w:val="left"/>
+      <w:pPr>
+        <w:ind w:left="840" w:hanging="420"/>
+      </w:pPr>
+    </w:lvl>
+    <w:lvl w:ilvl="2" w:tplc="0409001B" w:tentative="1">
+      <w:start w:val="1"/>
+      <w:numFmt w:val="lowerRoman"/>
+      <w:lvlText w:val="%3."/>
+      <w:lvlJc w:val="right"/>
+      <w:pPr>
+        <w:ind w:left="1260" w:hanging="420"/>
+      </w:pPr>
+    </w:lvl>
+    <w:lvl w:ilvl="3" w:tplc="0409000F" w:tentative="1">
+      <w:start w:val="1"/>
+      <w:numFmt w:val="decimal"/>
+      <w:lvlText w:val="%4."/>
+      <w:lvlJc w:val="left"/>
+      <w:pPr>
+        <w:ind w:left="1680" w:hanging="420"/>
+      </w:pPr>
+    </w:lvl>
+    <w:lvl w:ilvl="4" w:tplc="04090019" w:tentative="1">
+      <w:start w:val="1"/>
+      <w:numFmt w:val="lowerLetter"/>
+      <w:lvlText w:val="%5)"/>
+      <w:lvlJc w:val="left"/>
+      <w:pPr>
+        <w:ind w:left="2100" w:hanging="420"/>
+      </w:pPr>
+    </w:lvl>
+    <w:lvl w:ilvl="5" w:tplc="0409001B" w:tentative="1">
+      <w:start w:val="1"/>
+      <w:numFmt w:val="lowerRoman"/>
+      <w:lvlText w:val="%6."/>
+      <w:lvlJc w:val="right"/>
+      <w:pPr>
+        <w:ind w:left="2520" w:hanging="420"/>
+      </w:pPr>
+    </w:lvl>
+    <w:lvl w:ilvl="6" w:tplc="0409000F" w:tentative="1">
+      <w:start w:val="1"/>
+      <w:numFmt w:val="decimal"/>
+      <w:lvlText w:val="%7."/>
+      <w:lvlJc w:val="left"/>
+      <w:pPr>
+        <w:ind w:left="2940" w:hanging="420"/>
+      </w:pPr>
+    </w:lvl>
+    <w:lvl w:ilvl="7" w:tplc="04090019" w:tentative="1">
+      <w:start w:val="1"/>
+      <w:numFmt w:val="lowerLetter"/>
+      <w:lvlText w:val="%8)"/>
+      <w:lvlJc w:val="left"/>
+      <w:pPr>
+        <w:ind w:left="3360" w:hanging="420"/>
+      </w:pPr>
+    </w:lvl>
+    <w:lvl w:ilvl="8" w:tplc="0409001B" w:tentative="1">
+      <w:start w:val="1"/>
+      <w:numFmt w:val="lowerRoman"/>
+      <w:lvlText w:val="%9."/>
+      <w:lvlJc w:val="right"/>
+      <w:pPr>
+        <w:ind w:left="3780" w:hanging="420"/>
+      </w:pPr>
+    </w:lvl>
+  </w:abstractNum>
+  <w:abstractNum w:abstractNumId="3" w15:restartNumberingAfterBreak="0">
     <w:nsid w:val="58307F79"/>
     <w:multiLevelType w:val="hybridMultilevel"/>
     <w:tmpl w:val="BEBCA434"/>
@@ -3616,11 +6324,201 @@
       </w:pPr>
     </w:lvl>
   </w:abstractNum>
+  <w:abstractNum w:abstractNumId="4" w15:restartNumberingAfterBreak="0">
+    <w:nsid w:val="5AD97E2C"/>
+    <w:multiLevelType w:val="hybridMultilevel"/>
+    <w:tmpl w:val="D35278CA"/>
+    <w:lvl w:ilvl="0" w:tplc="D61215E0">
+      <w:start w:val="1"/>
+      <w:numFmt w:val="decimal"/>
+      <w:lvlText w:val="%1."/>
+      <w:lvlJc w:val="left"/>
+      <w:pPr>
+        <w:ind w:left="360" w:hanging="360"/>
+      </w:pPr>
+      <w:rPr>
+        <w:rFonts w:hint="default"/>
+      </w:rPr>
+    </w:lvl>
+    <w:lvl w:ilvl="1" w:tplc="04090019">
+      <w:start w:val="1"/>
+      <w:numFmt w:val="lowerLetter"/>
+      <w:lvlText w:val="%2)"/>
+      <w:lvlJc w:val="left"/>
+      <w:pPr>
+        <w:ind w:left="840" w:hanging="420"/>
+      </w:pPr>
+    </w:lvl>
+    <w:lvl w:ilvl="2" w:tplc="0409001B">
+      <w:start w:val="1"/>
+      <w:numFmt w:val="lowerRoman"/>
+      <w:lvlText w:val="%3."/>
+      <w:lvlJc w:val="right"/>
+      <w:pPr>
+        <w:ind w:left="1260" w:hanging="420"/>
+      </w:pPr>
+    </w:lvl>
+    <w:lvl w:ilvl="3" w:tplc="0409000F">
+      <w:start w:val="1"/>
+      <w:numFmt w:val="decimal"/>
+      <w:lvlText w:val="%4."/>
+      <w:lvlJc w:val="left"/>
+      <w:pPr>
+        <w:ind w:left="1680" w:hanging="420"/>
+      </w:pPr>
+    </w:lvl>
+    <w:lvl w:ilvl="4" w:tplc="04090019" w:tentative="1">
+      <w:start w:val="1"/>
+      <w:numFmt w:val="lowerLetter"/>
+      <w:lvlText w:val="%5)"/>
+      <w:lvlJc w:val="left"/>
+      <w:pPr>
+        <w:ind w:left="2100" w:hanging="420"/>
+      </w:pPr>
+    </w:lvl>
+    <w:lvl w:ilvl="5" w:tplc="0409001B" w:tentative="1">
+      <w:start w:val="1"/>
+      <w:numFmt w:val="lowerRoman"/>
+      <w:lvlText w:val="%6."/>
+      <w:lvlJc w:val="right"/>
+      <w:pPr>
+        <w:ind w:left="2520" w:hanging="420"/>
+      </w:pPr>
+    </w:lvl>
+    <w:lvl w:ilvl="6" w:tplc="0409000F" w:tentative="1">
+      <w:start w:val="1"/>
+      <w:numFmt w:val="decimal"/>
+      <w:lvlText w:val="%7."/>
+      <w:lvlJc w:val="left"/>
+      <w:pPr>
+        <w:ind w:left="2940" w:hanging="420"/>
+      </w:pPr>
+    </w:lvl>
+    <w:lvl w:ilvl="7" w:tplc="04090019" w:tentative="1">
+      <w:start w:val="1"/>
+      <w:numFmt w:val="lowerLetter"/>
+      <w:lvlText w:val="%8)"/>
+      <w:lvlJc w:val="left"/>
+      <w:pPr>
+        <w:ind w:left="3360" w:hanging="420"/>
+      </w:pPr>
+    </w:lvl>
+    <w:lvl w:ilvl="8" w:tplc="0409001B" w:tentative="1">
+      <w:start w:val="1"/>
+      <w:numFmt w:val="lowerRoman"/>
+      <w:lvlText w:val="%9."/>
+      <w:lvlJc w:val="right"/>
+      <w:pPr>
+        <w:ind w:left="3780" w:hanging="420"/>
+      </w:pPr>
+    </w:lvl>
+  </w:abstractNum>
+  <w:abstractNum w:abstractNumId="5" w15:restartNumberingAfterBreak="0">
+    <w:nsid w:val="612A4180"/>
+    <w:multiLevelType w:val="hybridMultilevel"/>
+    <w:tmpl w:val="1232614E"/>
+    <w:lvl w:ilvl="0" w:tplc="19EA834A">
+      <w:start w:val="1"/>
+      <w:numFmt w:val="decimal"/>
+      <w:lvlText w:val="%1."/>
+      <w:lvlJc w:val="left"/>
+      <w:pPr>
+        <w:ind w:left="360" w:hanging="360"/>
+      </w:pPr>
+      <w:rPr>
+        <w:rFonts w:hint="default"/>
+      </w:rPr>
+    </w:lvl>
+    <w:lvl w:ilvl="1" w:tplc="04090019" w:tentative="1">
+      <w:start w:val="1"/>
+      <w:numFmt w:val="lowerLetter"/>
+      <w:lvlText w:val="%2)"/>
+      <w:lvlJc w:val="left"/>
+      <w:pPr>
+        <w:ind w:left="840" w:hanging="420"/>
+      </w:pPr>
+    </w:lvl>
+    <w:lvl w:ilvl="2" w:tplc="0409001B" w:tentative="1">
+      <w:start w:val="1"/>
+      <w:numFmt w:val="lowerRoman"/>
+      <w:lvlText w:val="%3."/>
+      <w:lvlJc w:val="right"/>
+      <w:pPr>
+        <w:ind w:left="1260" w:hanging="420"/>
+      </w:pPr>
+    </w:lvl>
+    <w:lvl w:ilvl="3" w:tplc="0409000F" w:tentative="1">
+      <w:start w:val="1"/>
+      <w:numFmt w:val="decimal"/>
+      <w:lvlText w:val="%4."/>
+      <w:lvlJc w:val="left"/>
+      <w:pPr>
+        <w:ind w:left="1680" w:hanging="420"/>
+      </w:pPr>
+    </w:lvl>
+    <w:lvl w:ilvl="4" w:tplc="04090019" w:tentative="1">
+      <w:start w:val="1"/>
+      <w:numFmt w:val="lowerLetter"/>
+      <w:lvlText w:val="%5)"/>
+      <w:lvlJc w:val="left"/>
+      <w:pPr>
+        <w:ind w:left="2100" w:hanging="420"/>
+      </w:pPr>
+    </w:lvl>
+    <w:lvl w:ilvl="5" w:tplc="0409001B" w:tentative="1">
+      <w:start w:val="1"/>
+      <w:numFmt w:val="lowerRoman"/>
+      <w:lvlText w:val="%6."/>
+      <w:lvlJc w:val="right"/>
+      <w:pPr>
+        <w:ind w:left="2520" w:hanging="420"/>
+      </w:pPr>
+    </w:lvl>
+    <w:lvl w:ilvl="6" w:tplc="0409000F" w:tentative="1">
+      <w:start w:val="1"/>
+      <w:numFmt w:val="decimal"/>
+      <w:lvlText w:val="%7."/>
+      <w:lvlJc w:val="left"/>
+      <w:pPr>
+        <w:ind w:left="2940" w:hanging="420"/>
+      </w:pPr>
+    </w:lvl>
+    <w:lvl w:ilvl="7" w:tplc="04090019" w:tentative="1">
+      <w:start w:val="1"/>
+      <w:numFmt w:val="lowerLetter"/>
+      <w:lvlText w:val="%8)"/>
+      <w:lvlJc w:val="left"/>
+      <w:pPr>
+        <w:ind w:left="3360" w:hanging="420"/>
+      </w:pPr>
+    </w:lvl>
+    <w:lvl w:ilvl="8" w:tplc="0409001B" w:tentative="1">
+      <w:start w:val="1"/>
+      <w:numFmt w:val="lowerRoman"/>
+      <w:lvlText w:val="%9."/>
+      <w:lvlJc w:val="right"/>
+      <w:pPr>
+        <w:ind w:left="3780" w:hanging="420"/>
+      </w:pPr>
+    </w:lvl>
+  </w:abstractNum>
   <w:num w:numId="1">
+    <w:abstractNumId w:val="5"/>
+  </w:num>
+  <w:num w:numId="2">
     <w:abstractNumId w:val="0"/>
   </w:num>
-  <w:num w:numId="2">
+  <w:num w:numId="3">
     <w:abstractNumId w:val="1"/>
+  </w:num>
+  <w:num w:numId="4">
+    <w:abstractNumId w:val="4"/>
+  </w:num>
+  <w:num w:numId="5">
+    <w:abstractNumId w:val="2"/>
+  </w:num>
+  <w:num w:numId="6">
+    <w:abstractNumId w:val="3"/>
   </w:num>
 </w:numbering>
 </file>
@@ -3745,6 +6643,7 @@
     <w:lsdException w:name="HTML Sample" w:semiHidden="1" w:unhideWhenUsed="1"/>
     <w:lsdException w:name="HTML Typewriter" w:semiHidden="1" w:unhideWhenUsed="1"/>
     <w:lsdException w:name="HTML Variable" w:semiHidden="1" w:unhideWhenUsed="1"/>
+    <w:lsdException w:name="Normal Table" w:semiHidden="1" w:unhideWhenUsed="1"/>
     <w:lsdException w:name="annotation subject" w:semiHidden="1" w:unhideWhenUsed="1"/>
     <w:lsdException w:name="No List" w:semiHidden="1" w:unhideWhenUsed="1"/>
     <w:lsdException w:name="Outline List 1" w:semiHidden="1" w:unhideWhenUsed="1"/>
@@ -3791,8 +6690,10 @@
     <w:lsdException w:name="Table Subtle 2" w:semiHidden="1" w:unhideWhenUsed="1"/>
     <w:lsdException w:name="Table Web 1" w:semiHidden="1" w:unhideWhenUsed="1"/>
     <w:lsdException w:name="Table Web 2" w:semiHidden="1" w:unhideWhenUsed="1"/>
+    <w:lsdException w:name="Table Web 3" w:semiHidden="1" w:unhideWhenUsed="1"/>
     <w:lsdException w:name="Balloon Text" w:semiHidden="1" w:unhideWhenUsed="1"/>
     <w:lsdException w:name="Table Grid" w:uiPriority="39"/>
+    <w:lsdException w:name="Table Theme" w:semiHidden="1" w:unhideWhenUsed="1"/>
     <w:lsdException w:name="Placeholder Text" w:semiHidden="1"/>
     <w:lsdException w:name="No Spacing" w:uiPriority="1" w:qFormat="1"/>
     <w:lsdException w:name="Light Shading" w:uiPriority="60"/>
@@ -4022,6 +6923,51 @@
       <w:jc w:val="both"/>
     </w:pPr>
   </w:style>
+  <w:style w:type="paragraph" w:styleId="1">
+    <w:name w:val="heading 1"/>
+    <w:basedOn w:val="a"/>
+    <w:next w:val="a"/>
+    <w:link w:val="10"/>
+    <w:uiPriority w:val="9"/>
+    <w:qFormat/>
+    <w:rsid w:val="00C24637"/>
+    <w:pPr>
+      <w:keepNext/>
+      <w:keepLines/>
+      <w:spacing w:before="340" w:after="330" w:line="578" w:lineRule="auto"/>
+      <w:outlineLvl w:val="0"/>
+    </w:pPr>
+    <w:rPr>
+      <w:b/>
+      <w:bCs/>
+      <w:kern w:val="44"/>
+      <w:sz w:val="44"/>
+      <w:szCs w:val="44"/>
+    </w:rPr>
+  </w:style>
+  <w:style w:type="paragraph" w:styleId="2">
+    <w:name w:val="heading 2"/>
+    <w:basedOn w:val="a"/>
+    <w:next w:val="a"/>
+    <w:link w:val="20"/>
+    <w:uiPriority w:val="9"/>
+    <w:unhideWhenUsed/>
+    <w:qFormat/>
+    <w:rsid w:val="00C24637"/>
+    <w:pPr>
+      <w:keepNext/>
+      <w:keepLines/>
+      <w:spacing w:before="260" w:after="260" w:line="416" w:lineRule="auto"/>
+      <w:outlineLvl w:val="1"/>
+    </w:pPr>
+    <w:rPr>
+      <w:rFonts w:asciiTheme="majorHAnsi" w:eastAsiaTheme="majorEastAsia" w:hAnsiTheme="majorHAnsi" w:cstheme="majorBidi"/>
+      <w:b/>
+      <w:bCs/>
+      <w:sz w:val="32"/>
+      <w:szCs w:val="32"/>
+    </w:rPr>
+  </w:style>
   <w:style w:type="character" w:default="1" w:styleId="a0">
     <w:name w:val="Default Paragraph Font"/>
     <w:uiPriority w:val="1"/>
@@ -4049,11 +6995,84 @@
     <w:semiHidden/>
     <w:unhideWhenUsed/>
   </w:style>
-  <w:style w:type="table" w:styleId="a3">
+  <w:style w:type="character" w:customStyle="1" w:styleId="10">
+    <w:name w:val="标题 1 字符"/>
+    <w:basedOn w:val="a0"/>
+    <w:link w:val="1"/>
+    <w:uiPriority w:val="9"/>
+    <w:rsid w:val="00C24637"/>
+    <w:rPr>
+      <w:b/>
+      <w:bCs/>
+      <w:kern w:val="44"/>
+      <w:sz w:val="44"/>
+      <w:szCs w:val="44"/>
+    </w:rPr>
+  </w:style>
+  <w:style w:type="paragraph" w:styleId="a3">
+    <w:name w:val="Title"/>
+    <w:basedOn w:val="a"/>
+    <w:next w:val="a"/>
+    <w:link w:val="a4"/>
+    <w:uiPriority w:val="10"/>
+    <w:qFormat/>
+    <w:rsid w:val="00C24637"/>
+    <w:pPr>
+      <w:spacing w:before="240" w:after="60"/>
+      <w:jc w:val="center"/>
+      <w:outlineLvl w:val="0"/>
+    </w:pPr>
+    <w:rPr>
+      <w:rFonts w:asciiTheme="majorHAnsi" w:eastAsiaTheme="majorEastAsia" w:hAnsiTheme="majorHAnsi" w:cstheme="majorBidi"/>
+      <w:b/>
+      <w:bCs/>
+      <w:sz w:val="32"/>
+      <w:szCs w:val="32"/>
+    </w:rPr>
+  </w:style>
+  <w:style w:type="character" w:customStyle="1" w:styleId="a4">
+    <w:name w:val="标题 字符"/>
+    <w:basedOn w:val="a0"/>
+    <w:link w:val="a3"/>
+    <w:uiPriority w:val="10"/>
+    <w:rsid w:val="00C24637"/>
+    <w:rPr>
+      <w:rFonts w:asciiTheme="majorHAnsi" w:eastAsiaTheme="majorEastAsia" w:hAnsiTheme="majorHAnsi" w:cstheme="majorBidi"/>
+      <w:b/>
+      <w:bCs/>
+      <w:sz w:val="32"/>
+      <w:szCs w:val="32"/>
+    </w:rPr>
+  </w:style>
+  <w:style w:type="character" w:customStyle="1" w:styleId="20">
+    <w:name w:val="标题 2 字符"/>
+    <w:basedOn w:val="a0"/>
+    <w:link w:val="2"/>
+    <w:uiPriority w:val="9"/>
+    <w:rsid w:val="00C24637"/>
+    <w:rPr>
+      <w:rFonts w:asciiTheme="majorHAnsi" w:eastAsiaTheme="majorEastAsia" w:hAnsiTheme="majorHAnsi" w:cstheme="majorBidi"/>
+      <w:b/>
+      <w:bCs/>
+      <w:sz w:val="32"/>
+      <w:szCs w:val="32"/>
+    </w:rPr>
+  </w:style>
+  <w:style w:type="paragraph" w:styleId="a5">
+    <w:name w:val="List Paragraph"/>
+    <w:basedOn w:val="a"/>
+    <w:uiPriority w:val="34"/>
+    <w:qFormat/>
+    <w:rsid w:val="00C24637"/>
+    <w:pPr>
+      <w:ind w:firstLineChars="200" w:firstLine="420"/>
+    </w:pPr>
+  </w:style>
+  <w:style w:type="table" w:styleId="a6">
     <w:name w:val="Table Grid"/>
     <w:basedOn w:val="a1"/>
     <w:uiPriority w:val="39"/>
-    <w:rsid w:val="00E279E5"/>
+    <w:rsid w:val="00B25F8E"/>
     <w:tblPr>
       <w:tblBorders>
         <w:top w:val="single" w:sz="4" w:space="0" w:color="auto"/>
@@ -4064,16 +7083,6 @@
         <w:insideV w:val="single" w:sz="4" w:space="0" w:color="auto"/>
       </w:tblBorders>
     </w:tblPr>
-  </w:style>
-  <w:style w:type="paragraph" w:styleId="a4">
-    <w:name w:val="List Paragraph"/>
-    <w:basedOn w:val="a"/>
-    <w:uiPriority w:val="34"/>
-    <w:qFormat/>
-    <w:rsid w:val="002477B7"/>
-    <w:pPr>
-      <w:ind w:firstLineChars="200" w:firstLine="420"/>
-    </w:pPr>
   </w:style>
 </w:styles>
 </file>

</xml_diff>